<commit_message>
Đỗ Trọng  bài tập cá nhân (1,3,5,6,7,10,11) bài tập nhóm phân công (9,14)
</commit_message>
<xml_diff>
--- a/ThongTin.docx
+++ b/ThongTin.docx
@@ -1,6 +1,6 @@
 
 <file path=word/document.xml><?xml version="1.0" encoding="utf-8"?>
-<w:document xmlns:wpc="http://schemas.microsoft.com/office/word/2010/wordprocessingCanvas" xmlns:mc="http://schemas.openxmlformats.org/markup-compatibility/2006" xmlns:o="urn:schemas-microsoft-com:office:office" xmlns:r="http://schemas.openxmlformats.org/officeDocument/2006/relationships" xmlns:m="http://schemas.openxmlformats.org/officeDocument/2006/math" xmlns:v="urn:schemas-microsoft-com:vml" xmlns:wp14="http://schemas.microsoft.com/office/word/2010/wordprocessingDrawing" xmlns:wp="http://schemas.openxmlformats.org/drawingml/2006/wordprocessingDrawing" xmlns:w10="urn:schemas-microsoft-com:office:word" xmlns:w="http://schemas.openxmlformats.org/wordprocessingml/2006/main" xmlns:w14="http://schemas.microsoft.com/office/word/2010/wordml" xmlns:wpg="http://schemas.microsoft.com/office/word/2010/wordprocessingGroup" xmlns:wpi="http://schemas.microsoft.com/office/word/2010/wordprocessingInk" xmlns:wne="http://schemas.microsoft.com/office/word/2006/wordml" xmlns:wps="http://schemas.microsoft.com/office/word/2010/wordprocessingShape" mc:Ignorable="w14 wp14">
+<w:document xmlns:wpc="http://schemas.microsoft.com/office/word/2010/wordprocessingCanvas" xmlns:cx="http://schemas.microsoft.com/office/drawing/2014/chartex" xmlns:cx1="http://schemas.microsoft.com/office/drawing/2015/9/8/chartex" xmlns:cx2="http://schemas.microsoft.com/office/drawing/2015/10/21/chartex" xmlns:cx3="http://schemas.microsoft.com/office/drawing/2016/5/9/chartex" xmlns:cx4="http://schemas.microsoft.com/office/drawing/2016/5/10/chartex" xmlns:cx5="http://schemas.microsoft.com/office/drawing/2016/5/11/chartex" xmlns:cx6="http://schemas.microsoft.com/office/drawing/2016/5/12/chartex" xmlns:cx7="http://schemas.microsoft.com/office/drawing/2016/5/13/chartex" xmlns:cx8="http://schemas.microsoft.com/office/drawing/2016/5/14/chartex" xmlns:mc="http://schemas.openxmlformats.org/markup-compatibility/2006" xmlns:aink="http://schemas.microsoft.com/office/drawing/2016/ink" xmlns:am3d="http://schemas.microsoft.com/office/drawing/2017/model3d" xmlns:o="urn:schemas-microsoft-com:office:office" xmlns:r="http://schemas.openxmlformats.org/officeDocument/2006/relationships" xmlns:m="http://schemas.openxmlformats.org/officeDocument/2006/math" xmlns:v="urn:schemas-microsoft-com:vml" xmlns:wp14="http://schemas.microsoft.com/office/word/2010/wordprocessingDrawing" xmlns:wp="http://schemas.openxmlformats.org/drawingml/2006/wordprocessingDrawing" xmlns:w10="urn:schemas-microsoft-com:office:word" xmlns:w="http://schemas.openxmlformats.org/wordprocessingml/2006/main" xmlns:w14="http://schemas.microsoft.com/office/word/2010/wordml" xmlns:w15="http://schemas.microsoft.com/office/word/2012/wordml" xmlns:w16cid="http://schemas.microsoft.com/office/word/2016/wordml/cid" xmlns:w16se="http://schemas.microsoft.com/office/word/2015/wordml/symex" xmlns:wpg="http://schemas.microsoft.com/office/word/2010/wordprocessingGroup" xmlns:wpi="http://schemas.microsoft.com/office/word/2010/wordprocessingInk" xmlns:wne="http://schemas.microsoft.com/office/word/2006/wordml" xmlns:wps="http://schemas.microsoft.com/office/word/2010/wordprocessingShape" mc:Ignorable="w14 w15 w16se w16cid wp14">
   <w:body>
     <w:p>
       <w:pPr>
@@ -20,43 +20,7 @@
           <w:sz w:val="28"/>
           <w:szCs w:val="28"/>
         </w:rPr>
-        <w:t>BÀI T</w:t>
-      </w:r>
-      <w:r>
-        <w:rPr>
-          <w:rFonts w:ascii="Arial" w:hAnsi="Arial" w:cs="Arial"/>
-          <w:bCs/>
-          <w:sz w:val="28"/>
-          <w:szCs w:val="28"/>
-        </w:rPr>
-        <w:t>Ậ</w:t>
-      </w:r>
-      <w:r>
-        <w:rPr>
-          <w:rFonts w:ascii="Arial" w:hAnsi="Arial" w:cs="Arial"/>
-          <w:bCs/>
-          <w:sz w:val="28"/>
-          <w:szCs w:val="28"/>
-        </w:rPr>
-        <w:t>P NHÓM 12 – L</w:t>
-      </w:r>
-      <w:r>
-        <w:rPr>
-          <w:rFonts w:ascii="Arial" w:hAnsi="Arial" w:cs="Arial"/>
-          <w:bCs/>
-          <w:sz w:val="28"/>
-          <w:szCs w:val="28"/>
-        </w:rPr>
-        <w:t>Ớ</w:t>
-      </w:r>
-      <w:r>
-        <w:rPr>
-          <w:rFonts w:ascii="Arial" w:hAnsi="Arial" w:cs="Arial"/>
-          <w:bCs/>
-          <w:sz w:val="28"/>
-          <w:szCs w:val="28"/>
-        </w:rPr>
-        <w:t>P IT81</w:t>
+        <w:t>BÀI TẬP NHÓM 12 – LỚP IT81</w:t>
       </w:r>
     </w:p>
     <w:p>
@@ -79,97 +43,7 @@
           <w:sz w:val="34"/>
           <w:szCs w:val="34"/>
         </w:rPr>
-        <w:t>C</w:t>
-      </w:r>
-      <w:r>
-        <w:rPr>
-          <w:rFonts w:ascii="Arial" w:hAnsi="Arial" w:cs="Arial"/>
-          <w:b/>
-          <w:sz w:val="34"/>
-          <w:szCs w:val="34"/>
-        </w:rPr>
-        <w:t>Ấ</w:t>
-      </w:r>
-      <w:r>
-        <w:rPr>
-          <w:rFonts w:ascii="Arial" w:hAnsi="Arial" w:cs="Arial"/>
-          <w:b/>
-          <w:sz w:val="34"/>
-          <w:szCs w:val="34"/>
-        </w:rPr>
-        <w:t>U TRÚC D</w:t>
-      </w:r>
-      <w:r>
-        <w:rPr>
-          <w:rFonts w:ascii="Arial" w:hAnsi="Arial" w:cs="Arial"/>
-          <w:b/>
-          <w:sz w:val="34"/>
-          <w:szCs w:val="34"/>
-        </w:rPr>
-        <w:t>Ữ</w:t>
-      </w:r>
-      <w:r>
-        <w:rPr>
-          <w:rFonts w:ascii="Arial" w:hAnsi="Arial" w:cs="Arial"/>
-          <w:b/>
-          <w:sz w:val="34"/>
-          <w:szCs w:val="34"/>
-        </w:rPr>
-        <w:t xml:space="preserve"> LI</w:t>
-      </w:r>
-      <w:r>
-        <w:rPr>
-          <w:rFonts w:ascii="Arial" w:hAnsi="Arial" w:cs="Arial"/>
-          <w:b/>
-          <w:sz w:val="34"/>
-          <w:szCs w:val="34"/>
-        </w:rPr>
-        <w:t>Ệ</w:t>
-      </w:r>
-      <w:r>
-        <w:rPr>
-          <w:rFonts w:ascii="Arial" w:hAnsi="Arial" w:cs="Arial"/>
-          <w:b/>
-          <w:sz w:val="34"/>
-          <w:szCs w:val="34"/>
-        </w:rPr>
-        <w:t>U VÀ GI</w:t>
-      </w:r>
-      <w:r>
-        <w:rPr>
-          <w:rFonts w:ascii="Arial" w:hAnsi="Arial" w:cs="Arial"/>
-          <w:b/>
-          <w:sz w:val="34"/>
-          <w:szCs w:val="34"/>
-        </w:rPr>
-        <w:t>Ả</w:t>
-      </w:r>
-      <w:r>
-        <w:rPr>
-          <w:rFonts w:ascii="Arial" w:hAnsi="Arial" w:cs="Arial"/>
-          <w:b/>
-          <w:sz w:val="34"/>
-          <w:szCs w:val="34"/>
-        </w:rPr>
-        <w:t>I THU</w:t>
-      </w:r>
-      <w:r>
-        <w:rPr>
-          <w:rFonts w:ascii="Arial" w:hAnsi="Arial" w:cs="Arial"/>
-          <w:b/>
-          <w:sz w:val="34"/>
-          <w:szCs w:val="34"/>
-        </w:rPr>
-        <w:t>Ậ</w:t>
-      </w:r>
-      <w:r>
-        <w:rPr>
-          <w:rFonts w:ascii="Arial" w:hAnsi="Arial" w:cs="Arial"/>
-          <w:b/>
-          <w:sz w:val="34"/>
-          <w:szCs w:val="34"/>
-        </w:rPr>
-        <w:t>T</w:t>
+        <w:t>CẤU TRÚC DỮ LIỆU VÀ GIẢI THUẬT</w:t>
       </w:r>
     </w:p>
     <w:p>
@@ -282,29 +156,7 @@
                 <w:szCs w:val="28"/>
                 <w:lang w:eastAsia="ja-JP"/>
               </w:rPr>
-              <w:t>H</w:t>
-            </w:r>
-            <w:r>
-              <w:rPr>
-                <w:rFonts w:ascii="Arial" w:eastAsia="MS Mincho" w:hAnsi="Arial" w:cs="Arial"/>
-                <w:b/>
-                <w:color w:val="000000"/>
-                <w:sz w:val="24"/>
-                <w:szCs w:val="28"/>
-                <w:lang w:eastAsia="ja-JP"/>
-              </w:rPr>
-              <w:t>ọ</w:t>
-            </w:r>
-            <w:r>
-              <w:rPr>
-                <w:rFonts w:ascii="Arial" w:eastAsia="MS Mincho" w:hAnsi="Arial" w:cs="Arial"/>
-                <w:b/>
-                <w:color w:val="000000"/>
-                <w:sz w:val="24"/>
-                <w:szCs w:val="28"/>
-                <w:lang w:eastAsia="ja-JP"/>
-              </w:rPr>
-              <w:t xml:space="preserve"> và tên</w:t>
+              <w:t>Họ và tên</w:t>
             </w:r>
           </w:p>
           <w:p>
@@ -571,35 +423,7 @@
                 <w:rFonts w:cs="Calibri"/>
                 <w:color w:val="000000"/>
               </w:rPr>
-              <w:t>Nguy</w:t>
-            </w:r>
-            <w:r>
-              <w:rPr>
-                <w:rFonts w:cs="Calibri"/>
-                <w:color w:val="000000"/>
-              </w:rPr>
-              <w:t>ễ</w:t>
-            </w:r>
-            <w:r>
-              <w:rPr>
-                <w:rFonts w:cs="Calibri"/>
-                <w:color w:val="000000"/>
-              </w:rPr>
-              <w:t>n B</w:t>
-            </w:r>
-            <w:r>
-              <w:rPr>
-                <w:rFonts w:cs="Calibri"/>
-                <w:color w:val="000000"/>
-              </w:rPr>
-              <w:t>ả</w:t>
-            </w:r>
-            <w:r>
-              <w:rPr>
-                <w:rFonts w:cs="Calibri"/>
-                <w:color w:val="000000"/>
-              </w:rPr>
-              <w:t>o Trân</w:t>
+              <w:t>Nguyễn Bảo Trân</w:t>
             </w:r>
           </w:p>
         </w:tc>
@@ -625,15 +449,25 @@
                 <w:lang w:eastAsia="ja-JP"/>
               </w:rPr>
             </w:pPr>
+            <w:r>
+              <w:rPr>
+                <w:rFonts w:ascii="Arial" w:eastAsia="MS Mincho" w:hAnsi="Arial" w:cs="Arial"/>
+                <w:color w:val="000000"/>
+                <w:sz w:val="20"/>
+                <w:szCs w:val="20"/>
+                <w:lang w:eastAsia="ja-JP"/>
+              </w:rPr>
+              <w:t>Bài 8</w:t>
+            </w:r>
           </w:p>
         </w:tc>
         <w:tc>
           <w:tcPr>
             <w:tcW w:w="2160" w:type="dxa"/>
+            <w:vMerge w:val="restart"/>
             <w:tcBorders>
               <w:top w:val="single" w:sz="4" w:space="0" w:color="auto"/>
               <w:left w:val="single" w:sz="4" w:space="0" w:color="auto"/>
-              <w:bottom w:val="single" w:sz="4" w:space="0" w:color="auto"/>
               <w:right w:val="single" w:sz="4" w:space="0" w:color="auto"/>
             </w:tcBorders>
           </w:tcPr>
@@ -649,6 +483,16 @@
                 <w:lang w:eastAsia="ja-JP"/>
               </w:rPr>
             </w:pPr>
+            <w:r>
+              <w:rPr>
+                <w:rFonts w:ascii="Arial" w:eastAsia="MS Mincho" w:hAnsi="Arial" w:cs="Arial"/>
+                <w:color w:val="000000"/>
+                <w:sz w:val="20"/>
+                <w:szCs w:val="20"/>
+                <w:lang w:eastAsia="ja-JP"/>
+              </w:rPr>
+              <w:t>16</w:t>
+            </w:r>
           </w:p>
         </w:tc>
         <w:tc>
@@ -784,49 +628,7 @@
                 <w:rFonts w:cs="Calibri"/>
                 <w:color w:val="000000"/>
               </w:rPr>
-              <w:t>H</w:t>
-            </w:r>
-            <w:r>
-              <w:rPr>
-                <w:rFonts w:cs="Calibri"/>
-                <w:color w:val="000000"/>
-              </w:rPr>
-              <w:t>ồ</w:t>
-            </w:r>
-            <w:r>
-              <w:rPr>
-                <w:rFonts w:cs="Calibri"/>
-                <w:color w:val="000000"/>
-              </w:rPr>
-              <w:t xml:space="preserve"> Th</w:t>
-            </w:r>
-            <w:r>
-              <w:rPr>
-                <w:rFonts w:cs="Calibri"/>
-                <w:color w:val="000000"/>
-              </w:rPr>
-              <w:t>ị</w:t>
-            </w:r>
-            <w:r>
-              <w:rPr>
-                <w:rFonts w:cs="Calibri"/>
-                <w:color w:val="000000"/>
-              </w:rPr>
-              <w:t xml:space="preserve"> Ki</w:t>
-            </w:r>
-            <w:r>
-              <w:rPr>
-                <w:rFonts w:cs="Calibri"/>
-                <w:color w:val="000000"/>
-              </w:rPr>
-              <w:t>ề</w:t>
-            </w:r>
-            <w:r>
-              <w:rPr>
-                <w:rFonts w:cs="Calibri"/>
-                <w:color w:val="000000"/>
-              </w:rPr>
-              <w:t>u Trinh</w:t>
+              <w:t>Hồ Thị Kiều Trinh</w:t>
             </w:r>
           </w:p>
         </w:tc>
@@ -852,15 +654,24 @@
                 <w:lang w:eastAsia="ja-JP"/>
               </w:rPr>
             </w:pPr>
+            <w:r>
+              <w:rPr>
+                <w:rFonts w:ascii="Arial" w:eastAsia="MS Mincho" w:hAnsi="Arial" w:cs="Arial"/>
+                <w:color w:val="000000"/>
+                <w:sz w:val="20"/>
+                <w:szCs w:val="20"/>
+                <w:lang w:eastAsia="ja-JP"/>
+              </w:rPr>
+              <w:t>Bài 2</w:t>
+            </w:r>
           </w:p>
         </w:tc>
         <w:tc>
           <w:tcPr>
             <w:tcW w:w="2160" w:type="dxa"/>
-            <w:tcBorders>
-              <w:top w:val="single" w:sz="4" w:space="0" w:color="auto"/>
-              <w:left w:val="single" w:sz="4" w:space="0" w:color="auto"/>
-              <w:bottom w:val="single" w:sz="4" w:space="0" w:color="auto"/>
+            <w:vMerge/>
+            <w:tcBorders>
+              <w:left w:val="single" w:sz="4" w:space="0" w:color="auto"/>
               <w:right w:val="single" w:sz="4" w:space="0" w:color="auto"/>
             </w:tcBorders>
           </w:tcPr>
@@ -1011,35 +822,7 @@
                 <w:rFonts w:cs="Calibri"/>
                 <w:color w:val="000000"/>
               </w:rPr>
-              <w:t>Phan Th</w:t>
-            </w:r>
-            <w:r>
-              <w:rPr>
-                <w:rFonts w:cs="Calibri"/>
-                <w:color w:val="000000"/>
-              </w:rPr>
-              <w:t>ị</w:t>
-            </w:r>
-            <w:r>
-              <w:rPr>
-                <w:rFonts w:cs="Calibri"/>
-                <w:color w:val="000000"/>
-              </w:rPr>
-              <w:t xml:space="preserve"> Tuy</w:t>
-            </w:r>
-            <w:r>
-              <w:rPr>
-                <w:rFonts w:cs="Calibri"/>
-                <w:color w:val="000000"/>
-              </w:rPr>
-              <w:t>ế</w:t>
-            </w:r>
-            <w:r>
-              <w:rPr>
-                <w:rFonts w:cs="Calibri"/>
-                <w:color w:val="000000"/>
-              </w:rPr>
-              <w:t>t Trinh</w:t>
+              <w:t>Phan Thị Tuyết Trinh</w:t>
             </w:r>
           </w:p>
         </w:tc>
@@ -1065,13 +848,23 @@
                 <w:lang w:eastAsia="ja-JP"/>
               </w:rPr>
             </w:pPr>
+            <w:r>
+              <w:rPr>
+                <w:rFonts w:ascii="Arial" w:eastAsia="MS Mincho" w:hAnsi="Arial" w:cs="Arial"/>
+                <w:color w:val="000000"/>
+                <w:sz w:val="20"/>
+                <w:szCs w:val="20"/>
+                <w:lang w:eastAsia="ja-JP"/>
+              </w:rPr>
+              <w:t>Bài 4</w:t>
+            </w:r>
           </w:p>
         </w:tc>
         <w:tc>
           <w:tcPr>
             <w:tcW w:w="2160" w:type="dxa"/>
-            <w:tcBorders>
-              <w:top w:val="single" w:sz="4" w:space="0" w:color="auto"/>
+            <w:vMerge/>
+            <w:tcBorders>
               <w:left w:val="single" w:sz="4" w:space="0" w:color="auto"/>
               <w:bottom w:val="single" w:sz="4" w:space="0" w:color="auto"/>
               <w:right w:val="single" w:sz="4" w:space="0" w:color="auto"/>
@@ -1214,59 +1007,16 @@
             <w:pPr>
               <w:jc w:val="both"/>
               <w:rPr>
-                <w:rFonts w:ascii="Arial" w:eastAsia="Times New Roman" w:hAnsi="Arial" w:cs="Arial"/>
-                <w:sz w:val="20"/>
-                <w:szCs w:val="20"/>
-              </w:rPr>
-            </w:pPr>
-            <w:r>
-              <w:rPr>
                 <w:rFonts w:cs="Calibri"/>
                 <w:color w:val="000000"/>
               </w:rPr>
-              <w:t>Đ</w:t>
-            </w:r>
+            </w:pPr>
             <w:r>
               <w:rPr>
                 <w:rFonts w:cs="Calibri"/>
                 <w:color w:val="000000"/>
               </w:rPr>
-              <w:t>ặ</w:t>
-            </w:r>
-            <w:r>
-              <w:rPr>
-                <w:rFonts w:cs="Calibri"/>
-                <w:color w:val="000000"/>
-              </w:rPr>
-              <w:t>ng H</w:t>
-            </w:r>
-            <w:r>
-              <w:rPr>
-                <w:rFonts w:cs="Calibri"/>
-                <w:color w:val="000000"/>
-              </w:rPr>
-              <w:t>ữ</w:t>
-            </w:r>
-            <w:r>
-              <w:rPr>
-                <w:rFonts w:cs="Calibri"/>
-                <w:color w:val="000000"/>
-              </w:rPr>
-              <w:t>u Tr</w:t>
-            </w:r>
-            <w:r>
-              <w:rPr>
-                <w:rFonts w:cs="Calibri"/>
-                <w:color w:val="000000"/>
-              </w:rPr>
-              <w:t>ọ</w:t>
-            </w:r>
-            <w:r>
-              <w:rPr>
-                <w:rFonts w:cs="Calibri"/>
-                <w:color w:val="000000"/>
-              </w:rPr>
-              <w:t>ng</w:t>
+              <w:t>Nguyễn Đỗ Trọng</w:t>
             </w:r>
           </w:p>
         </w:tc>
@@ -1292,13 +1042,22 @@
                 <w:lang w:eastAsia="ja-JP"/>
               </w:rPr>
             </w:pPr>
+            <w:r>
+              <w:rPr>
+                <w:rFonts w:ascii="Arial" w:eastAsia="MS Mincho" w:hAnsi="Arial" w:cs="Arial"/>
+                <w:color w:val="000000"/>
+                <w:sz w:val="20"/>
+                <w:szCs w:val="20"/>
+                <w:lang w:eastAsia="ja-JP"/>
+              </w:rPr>
+              <w:t>Bài 9</w:t>
+            </w:r>
           </w:p>
         </w:tc>
         <w:tc>
           <w:tcPr>
             <w:tcW w:w="2160" w:type="dxa"/>
             <w:tcBorders>
-              <w:top w:val="single" w:sz="4" w:space="0" w:color="auto"/>
               <w:left w:val="single" w:sz="4" w:space="0" w:color="auto"/>
               <w:bottom w:val="single" w:sz="4" w:space="0" w:color="auto"/>
               <w:right w:val="single" w:sz="4" w:space="0" w:color="auto"/>
@@ -1316,6 +1075,28 @@
                 <w:lang w:eastAsia="ja-JP"/>
               </w:rPr>
             </w:pPr>
+            <w:r>
+              <w:rPr>
+                <w:rFonts w:ascii="Arial" w:eastAsia="MS Mincho" w:hAnsi="Arial" w:cs="Arial"/>
+                <w:color w:val="000000"/>
+                <w:sz w:val="20"/>
+                <w:szCs w:val="20"/>
+                <w:lang w:eastAsia="ja-JP"/>
+              </w:rPr>
+              <w:t xml:space="preserve">Bài </w:t>
+            </w:r>
+            <w:bookmarkStart w:id="0" w:name="_GoBack"/>
+            <w:bookmarkEnd w:id="0"/>
+            <w:r>
+              <w:rPr>
+                <w:rFonts w:ascii="Arial" w:eastAsia="MS Mincho" w:hAnsi="Arial" w:cs="Arial"/>
+                <w:color w:val="000000"/>
+                <w:sz w:val="20"/>
+                <w:szCs w:val="20"/>
+                <w:lang w:eastAsia="ja-JP"/>
+              </w:rPr>
+              <w:t>14</w:t>
+            </w:r>
           </w:p>
         </w:tc>
         <w:tc>
@@ -1439,14 +1220,11 @@
           </w:tcPr>
           <w:p>
             <w:pPr>
-              <w:spacing w:after="0" w:line="240" w:lineRule="auto"/>
               <w:jc w:val="both"/>
               <w:rPr>
-                <w:rFonts w:ascii="Arial" w:eastAsia="MS Mincho" w:hAnsi="Arial" w:cs="Arial"/>
-                <w:color w:val="000000"/>
-                <w:sz w:val="20"/>
-                <w:szCs w:val="20"/>
-                <w:lang w:eastAsia="ja-JP"/>
+                <w:rFonts w:ascii="Arial" w:eastAsia="Times New Roman" w:hAnsi="Arial" w:cs="Arial"/>
+                <w:sz w:val="20"/>
+                <w:szCs w:val="20"/>
               </w:rPr>
             </w:pPr>
             <w:r>
@@ -1454,49 +1232,7 @@
                 <w:rFonts w:cs="Calibri"/>
                 <w:color w:val="000000"/>
               </w:rPr>
-              <w:t>Nguy</w:t>
-            </w:r>
-            <w:r>
-              <w:rPr>
-                <w:rFonts w:cs="Calibri"/>
-                <w:color w:val="000000"/>
-              </w:rPr>
-              <w:t>ễ</w:t>
-            </w:r>
-            <w:r>
-              <w:rPr>
-                <w:rFonts w:cs="Calibri"/>
-                <w:color w:val="000000"/>
-              </w:rPr>
-              <w:t>n Đ</w:t>
-            </w:r>
-            <w:r>
-              <w:rPr>
-                <w:rFonts w:cs="Calibri"/>
-                <w:color w:val="000000"/>
-              </w:rPr>
-              <w:t>ỗ</w:t>
-            </w:r>
-            <w:r>
-              <w:rPr>
-                <w:rFonts w:cs="Calibri"/>
-                <w:color w:val="000000"/>
-              </w:rPr>
-              <w:t xml:space="preserve"> Tr</w:t>
-            </w:r>
-            <w:r>
-              <w:rPr>
-                <w:rFonts w:cs="Calibri"/>
-                <w:color w:val="000000"/>
-              </w:rPr>
-              <w:t>ọ</w:t>
-            </w:r>
-            <w:r>
-              <w:rPr>
-                <w:rFonts w:cs="Calibri"/>
-                <w:color w:val="000000"/>
-              </w:rPr>
-              <w:t>ng</w:t>
+              <w:t>Đặng Hữu Trọng</w:t>
             </w:r>
           </w:p>
         </w:tc>
@@ -1512,15 +1248,7 @@
           </w:tcPr>
           <w:p>
             <w:pPr>
-              <w:spacing w:after="0" w:line="240" w:lineRule="auto"/>
               <w:jc w:val="center"/>
-              <w:rPr>
-                <w:rFonts w:ascii="Arial" w:eastAsia="MS Mincho" w:hAnsi="Arial" w:cs="Arial"/>
-                <w:color w:val="000000"/>
-                <w:sz w:val="20"/>
-                <w:szCs w:val="20"/>
-                <w:lang w:eastAsia="ja-JP"/>
-              </w:rPr>
             </w:pPr>
           </w:p>
         </w:tc>
@@ -1536,16 +1264,28 @@
           </w:tcPr>
           <w:p>
             <w:pPr>
-              <w:spacing w:after="0" w:line="240" w:lineRule="auto"/>
               <w:jc w:val="center"/>
-              <w:rPr>
-                <w:rFonts w:ascii="Arial" w:eastAsia="MS Mincho" w:hAnsi="Arial" w:cs="Arial"/>
-                <w:color w:val="000000"/>
-                <w:sz w:val="20"/>
-                <w:szCs w:val="20"/>
-                <w:lang w:eastAsia="ja-JP"/>
-              </w:rPr>
-            </w:pPr>
+            </w:pPr>
+            <w:r>
+              <w:rPr>
+                <w:rFonts w:ascii="Arial" w:eastAsia="MS Mincho" w:hAnsi="Arial" w:cs="Arial"/>
+                <w:color w:val="000000"/>
+                <w:sz w:val="20"/>
+                <w:szCs w:val="20"/>
+                <w:lang w:eastAsia="ja-JP"/>
+              </w:rPr>
+              <w:t>Bài 13</w:t>
+            </w:r>
+            <w:r>
+              <w:rPr>
+                <w:rFonts w:ascii="Arial" w:eastAsia="MS Mincho" w:hAnsi="Arial" w:cs="Arial"/>
+                <w:color w:val="000000"/>
+                <w:sz w:val="20"/>
+                <w:szCs w:val="20"/>
+                <w:lang w:eastAsia="ja-JP"/>
+              </w:rPr>
+              <w:t>, 15</w:t>
+            </w:r>
           </w:p>
         </w:tc>
         <w:tc>
@@ -1683,35 +1423,7 @@
                 <w:rFonts w:cs="Calibri"/>
                 <w:color w:val="000000"/>
               </w:rPr>
-              <w:t>Nguy</w:t>
-            </w:r>
-            <w:r>
-              <w:rPr>
-                <w:rFonts w:cs="Calibri"/>
-                <w:color w:val="000000"/>
-              </w:rPr>
-              <w:t>ễ</w:t>
-            </w:r>
-            <w:r>
-              <w:rPr>
-                <w:rFonts w:cs="Calibri"/>
-                <w:color w:val="000000"/>
-              </w:rPr>
-              <w:t>n Huy Tr</w:t>
-            </w:r>
-            <w:r>
-              <w:rPr>
-                <w:rFonts w:cs="Calibri"/>
-                <w:color w:val="000000"/>
-              </w:rPr>
-              <w:t>ọ</w:t>
-            </w:r>
-            <w:r>
-              <w:rPr>
-                <w:rFonts w:cs="Calibri"/>
-                <w:color w:val="000000"/>
-              </w:rPr>
-              <w:t>ng</w:t>
+              <w:t>Nguyễn Huy Trọng</w:t>
             </w:r>
           </w:p>
         </w:tc>
@@ -1761,6 +1473,16 @@
                 <w:lang w:eastAsia="ja-JP"/>
               </w:rPr>
             </w:pPr>
+            <w:r>
+              <w:rPr>
+                <w:rFonts w:ascii="Arial" w:eastAsia="MS Mincho" w:hAnsi="Arial" w:cs="Arial"/>
+                <w:color w:val="000000"/>
+                <w:sz w:val="20"/>
+                <w:szCs w:val="20"/>
+                <w:lang w:eastAsia="ja-JP"/>
+              </w:rPr>
+              <w:t>Bài 12, 15</w:t>
+            </w:r>
           </w:p>
         </w:tc>
         <w:tc>
@@ -2392,35 +2114,7 @@
                 <w:rFonts w:cs="Calibri"/>
                 <w:color w:val="000000"/>
               </w:rPr>
-              <w:t>Nguy</w:t>
-            </w:r>
-            <w:r>
-              <w:rPr>
-                <w:rFonts w:cs="Calibri"/>
-                <w:color w:val="000000"/>
-              </w:rPr>
-              <w:t>ễ</w:t>
-            </w:r>
-            <w:r>
-              <w:rPr>
-                <w:rFonts w:cs="Calibri"/>
-                <w:color w:val="000000"/>
-              </w:rPr>
-              <w:t>n B</w:t>
-            </w:r>
-            <w:r>
-              <w:rPr>
-                <w:rFonts w:cs="Calibri"/>
-                <w:color w:val="000000"/>
-              </w:rPr>
-              <w:t>ả</w:t>
-            </w:r>
-            <w:r>
-              <w:rPr>
-                <w:rFonts w:cs="Calibri"/>
-                <w:color w:val="000000"/>
-              </w:rPr>
-              <w:t>o Trân</w:t>
+              <w:t>Nguyễn Bảo Trân</w:t>
             </w:r>
           </w:p>
         </w:tc>
@@ -2731,49 +2425,7 @@
                 <w:rFonts w:cs="Calibri"/>
                 <w:color w:val="000000"/>
               </w:rPr>
-              <w:t>H</w:t>
-            </w:r>
-            <w:r>
-              <w:rPr>
-                <w:rFonts w:cs="Calibri"/>
-                <w:color w:val="000000"/>
-              </w:rPr>
-              <w:t>ồ</w:t>
-            </w:r>
-            <w:r>
-              <w:rPr>
-                <w:rFonts w:cs="Calibri"/>
-                <w:color w:val="000000"/>
-              </w:rPr>
-              <w:t xml:space="preserve"> Th</w:t>
-            </w:r>
-            <w:r>
-              <w:rPr>
-                <w:rFonts w:cs="Calibri"/>
-                <w:color w:val="000000"/>
-              </w:rPr>
-              <w:t>ị</w:t>
-            </w:r>
-            <w:r>
-              <w:rPr>
-                <w:rFonts w:cs="Calibri"/>
-                <w:color w:val="000000"/>
-              </w:rPr>
-              <w:t xml:space="preserve"> Ki</w:t>
-            </w:r>
-            <w:r>
-              <w:rPr>
-                <w:rFonts w:cs="Calibri"/>
-                <w:color w:val="000000"/>
-              </w:rPr>
-              <w:t>ề</w:t>
-            </w:r>
-            <w:r>
-              <w:rPr>
-                <w:rFonts w:cs="Calibri"/>
-                <w:color w:val="000000"/>
-              </w:rPr>
-              <w:t>u Trinh</w:t>
+              <w:t>Hồ Thị Kiều Trinh</w:t>
             </w:r>
           </w:p>
         </w:tc>
@@ -3074,35 +2726,7 @@
                 <w:rFonts w:cs="Calibri"/>
                 <w:color w:val="000000"/>
               </w:rPr>
-              <w:t>Phan Th</w:t>
-            </w:r>
-            <w:r>
-              <w:rPr>
-                <w:rFonts w:cs="Calibri"/>
-                <w:color w:val="000000"/>
-              </w:rPr>
-              <w:t>ị</w:t>
-            </w:r>
-            <w:r>
-              <w:rPr>
-                <w:rFonts w:cs="Calibri"/>
-                <w:color w:val="000000"/>
-              </w:rPr>
-              <w:t xml:space="preserve"> Tuy</w:t>
-            </w:r>
-            <w:r>
-              <w:rPr>
-                <w:rFonts w:cs="Calibri"/>
-                <w:color w:val="000000"/>
-              </w:rPr>
-              <w:t>ế</w:t>
-            </w:r>
-            <w:r>
-              <w:rPr>
-                <w:rFonts w:cs="Calibri"/>
-                <w:color w:val="000000"/>
-              </w:rPr>
-              <w:t>t Trinh</w:t>
+              <w:t>Phan Thị Tuyết Trinh</w:t>
             </w:r>
           </w:p>
         </w:tc>
@@ -3352,49 +2976,7 @@
                 <w:rFonts w:cs="Calibri"/>
                 <w:color w:val="000000"/>
               </w:rPr>
-              <w:t>Đ</w:t>
-            </w:r>
-            <w:r>
-              <w:rPr>
-                <w:rFonts w:cs="Calibri"/>
-                <w:color w:val="000000"/>
-              </w:rPr>
-              <w:t>ặ</w:t>
-            </w:r>
-            <w:r>
-              <w:rPr>
-                <w:rFonts w:cs="Calibri"/>
-                <w:color w:val="000000"/>
-              </w:rPr>
-              <w:t>ng H</w:t>
-            </w:r>
-            <w:r>
-              <w:rPr>
-                <w:rFonts w:cs="Calibri"/>
-                <w:color w:val="000000"/>
-              </w:rPr>
-              <w:t>ữ</w:t>
-            </w:r>
-            <w:r>
-              <w:rPr>
-                <w:rFonts w:cs="Calibri"/>
-                <w:color w:val="000000"/>
-              </w:rPr>
-              <w:t>u Tr</w:t>
-            </w:r>
-            <w:r>
-              <w:rPr>
-                <w:rFonts w:cs="Calibri"/>
-                <w:color w:val="000000"/>
-              </w:rPr>
-              <w:t>ọ</w:t>
-            </w:r>
-            <w:r>
-              <w:rPr>
-                <w:rFonts w:cs="Calibri"/>
-                <w:color w:val="000000"/>
-              </w:rPr>
-              <w:t>ng</w:t>
+              <w:t>Đặng Hữu Trọng</w:t>
             </w:r>
           </w:p>
         </w:tc>
@@ -3630,8 +3212,6 @@
                 <w:lang w:val="en-GB" w:eastAsia="en-GB"/>
               </w:rPr>
             </w:pPr>
-            <w:bookmarkStart w:id="0" w:name="_GoBack"/>
-            <w:bookmarkEnd w:id="0"/>
             <w:r>
               <w:rPr>
                 <w:rFonts w:ascii="Arial" w:eastAsia="Times New Roman" w:hAnsi="Arial" w:cs="Arial"/>
@@ -3697,49 +3277,7 @@
                 <w:rFonts w:cs="Calibri"/>
                 <w:color w:val="000000"/>
               </w:rPr>
-              <w:t>Nguy</w:t>
-            </w:r>
-            <w:r>
-              <w:rPr>
-                <w:rFonts w:cs="Calibri"/>
-                <w:color w:val="000000"/>
-              </w:rPr>
-              <w:t>ễ</w:t>
-            </w:r>
-            <w:r>
-              <w:rPr>
-                <w:rFonts w:cs="Calibri"/>
-                <w:color w:val="000000"/>
-              </w:rPr>
-              <w:t>n Đ</w:t>
-            </w:r>
-            <w:r>
-              <w:rPr>
-                <w:rFonts w:cs="Calibri"/>
-                <w:color w:val="000000"/>
-              </w:rPr>
-              <w:t>ỗ</w:t>
-            </w:r>
-            <w:r>
-              <w:rPr>
-                <w:rFonts w:cs="Calibri"/>
-                <w:color w:val="000000"/>
-              </w:rPr>
-              <w:t xml:space="preserve"> Tr</w:t>
-            </w:r>
-            <w:r>
-              <w:rPr>
-                <w:rFonts w:cs="Calibri"/>
-                <w:color w:val="000000"/>
-              </w:rPr>
-              <w:t>ọ</w:t>
-            </w:r>
-            <w:r>
-              <w:rPr>
-                <w:rFonts w:cs="Calibri"/>
-                <w:color w:val="000000"/>
-              </w:rPr>
-              <w:t>ng</w:t>
+              <w:t>Nguyễn Đỗ Trọng</w:t>
             </w:r>
           </w:p>
         </w:tc>
@@ -4040,35 +3578,7 @@
                 <w:rFonts w:cs="Calibri"/>
                 <w:color w:val="000000"/>
               </w:rPr>
-              <w:t>Nguy</w:t>
-            </w:r>
-            <w:r>
-              <w:rPr>
-                <w:rFonts w:cs="Calibri"/>
-                <w:color w:val="000000"/>
-              </w:rPr>
-              <w:t>ễ</w:t>
-            </w:r>
-            <w:r>
-              <w:rPr>
-                <w:rFonts w:cs="Calibri"/>
-                <w:color w:val="000000"/>
-              </w:rPr>
-              <w:t>n Huy Tr</w:t>
-            </w:r>
-            <w:r>
-              <w:rPr>
-                <w:rFonts w:cs="Calibri"/>
-                <w:color w:val="000000"/>
-              </w:rPr>
-              <w:t>ọ</w:t>
-            </w:r>
-            <w:r>
-              <w:rPr>
-                <w:rFonts w:cs="Calibri"/>
-                <w:color w:val="000000"/>
-              </w:rPr>
-              <w:t>ng</w:t>
+              <w:t>Nguyễn Huy Trọng</w:t>
             </w:r>
           </w:p>
         </w:tc>
@@ -4243,7 +3753,7 @@
 </file>
 
 <file path=word/styles.xml><?xml version="1.0" encoding="utf-8"?>
-<w:styles xmlns:mc="http://schemas.openxmlformats.org/markup-compatibility/2006" xmlns:r="http://schemas.openxmlformats.org/officeDocument/2006/relationships" xmlns:w="http://schemas.openxmlformats.org/wordprocessingml/2006/main" xmlns:w14="http://schemas.microsoft.com/office/word/2010/wordml" mc:Ignorable="w14">
+<w:styles xmlns:mc="http://schemas.openxmlformats.org/markup-compatibility/2006" xmlns:r="http://schemas.openxmlformats.org/officeDocument/2006/relationships" xmlns:w="http://schemas.openxmlformats.org/wordprocessingml/2006/main" xmlns:w14="http://schemas.microsoft.com/office/word/2010/wordml" xmlns:w15="http://schemas.microsoft.com/office/word/2012/wordml" xmlns:w16cid="http://schemas.microsoft.com/office/word/2016/wordml/cid" xmlns:w16se="http://schemas.microsoft.com/office/word/2015/wordml/symex" mc:Ignorable="w14 w15 w16se w16cid">
   <w:docDefaults>
     <w:rPrDefault>
       <w:rPr>
@@ -4257,336 +3767,379 @@
       </w:pPr>
     </w:pPrDefault>
   </w:docDefaults>
-  <w:latentStyles w:defLockedState="0" w:defUIPriority="99" w:defSemiHidden="1" w:defUnhideWhenUsed="1" w:defQFormat="0" w:count="267">
-    <w:lsdException w:name="Normal" w:semiHidden="0" w:uiPriority="0" w:unhideWhenUsed="0" w:qFormat="1"/>
-    <w:lsdException w:name="heading 1" w:semiHidden="0" w:uiPriority="9" w:unhideWhenUsed="0" w:qFormat="1"/>
-    <w:lsdException w:name="heading 2" w:uiPriority="9" w:qFormat="1"/>
-    <w:lsdException w:name="heading 3" w:uiPriority="9" w:qFormat="1"/>
-    <w:lsdException w:name="heading 4" w:uiPriority="9" w:qFormat="1"/>
-    <w:lsdException w:name="heading 5" w:uiPriority="9" w:qFormat="1"/>
-    <w:lsdException w:name="heading 6" w:uiPriority="9" w:qFormat="1"/>
-    <w:lsdException w:name="heading 7" w:uiPriority="9" w:qFormat="1"/>
-    <w:lsdException w:name="heading 8" w:uiPriority="9" w:qFormat="1"/>
-    <w:lsdException w:name="heading 9" w:uiPriority="9" w:qFormat="1"/>
-    <w:lsdException w:name="toc 1" w:uiPriority="39"/>
-    <w:lsdException w:name="toc 2" w:uiPriority="39"/>
-    <w:lsdException w:name="toc 3" w:uiPriority="39"/>
-    <w:lsdException w:name="toc 4" w:uiPriority="39"/>
-    <w:lsdException w:name="toc 5" w:uiPriority="39"/>
-    <w:lsdException w:name="toc 6" w:uiPriority="39"/>
-    <w:lsdException w:name="toc 7" w:uiPriority="39"/>
-    <w:lsdException w:name="toc 8" w:uiPriority="39"/>
-    <w:lsdException w:name="toc 9" w:uiPriority="39"/>
-    <w:lsdException w:name="caption" w:uiPriority="35" w:qFormat="1"/>
-    <w:lsdException w:name="Title" w:semiHidden="0" w:uiPriority="10" w:unhideWhenUsed="0" w:qFormat="1"/>
-    <w:lsdException w:name="Default Paragraph Font" w:uiPriority="1"/>
-    <w:lsdException w:name="Subtitle" w:semiHidden="0" w:uiPriority="11" w:unhideWhenUsed="0" w:qFormat="1"/>
-    <w:lsdException w:name="Strong" w:semiHidden="0" w:uiPriority="22" w:unhideWhenUsed="0" w:qFormat="1"/>
-    <w:lsdException w:name="Emphasis" w:semiHidden="0" w:uiPriority="20" w:unhideWhenUsed="0" w:qFormat="1"/>
-    <w:lsdException w:name="Table Grid" w:semiHidden="0" w:uiPriority="59" w:unhideWhenUsed="0"/>
-    <w:lsdException w:name="Light Shading" w:semiHidden="0" w:uiPriority="60" w:unhideWhenUsed="0"/>
-    <w:lsdException w:name="Light List" w:semiHidden="0" w:uiPriority="61" w:unhideWhenUsed="0"/>
-    <w:lsdException w:name="Light Grid" w:semiHidden="0" w:uiPriority="62" w:unhideWhenUsed="0"/>
-    <w:lsdException w:name="Medium Shading 1" w:semiHidden="0" w:uiPriority="63" w:unhideWhenUsed="0"/>
-    <w:lsdException w:name="Medium Shading 2" w:semiHidden="0" w:uiPriority="64" w:unhideWhenUsed="0"/>
-    <w:lsdException w:name="Medium List 1" w:semiHidden="0" w:uiPriority="65" w:unhideWhenUsed="0"/>
-    <w:lsdException w:name="Medium List 2" w:semiHidden="0" w:uiPriority="66" w:unhideWhenUsed="0"/>
-    <w:lsdException w:name="Medium Grid 1" w:semiHidden="0" w:uiPriority="67" w:unhideWhenUsed="0"/>
-    <w:lsdException w:name="Medium Grid 2" w:semiHidden="0" w:uiPriority="68" w:unhideWhenUsed="0"/>
-    <w:lsdException w:name="Medium Grid 3" w:semiHidden="0" w:uiPriority="69" w:unhideWhenUsed="0"/>
-    <w:lsdException w:name="Dark List" w:semiHidden="0" w:uiPriority="70" w:unhideWhenUsed="0"/>
-    <w:lsdException w:name="Colorful Shading" w:semiHidden="0" w:uiPriority="71" w:unhideWhenUsed="0"/>
-    <w:lsdException w:name="Colorful List" w:semiHidden="0" w:uiPriority="72" w:unhideWhenUsed="0"/>
-    <w:lsdException w:name="Colorful Grid" w:semiHidden="0" w:uiPriority="73" w:unhideWhenUsed="0"/>
-    <w:lsdException w:name="Light Shading Accent 1" w:semiHidden="0" w:uiPriority="60" w:unhideWhenUsed="0"/>
-    <w:lsdException w:name="Light List Accent 1" w:semiHidden="0" w:uiPriority="61" w:unhideWhenUsed="0"/>
-    <w:lsdException w:name="Light Grid Accent 1" w:semiHidden="0" w:uiPriority="62" w:unhideWhenUsed="0"/>
-    <w:lsdException w:name="Medium Shading 1 Accent 1" w:semiHidden="0" w:uiPriority="63" w:unhideWhenUsed="0"/>
-    <w:lsdException w:name="Medium Shading 2 Accent 1" w:semiHidden="0" w:uiPriority="64" w:unhideWhenUsed="0"/>
-    <w:lsdException w:name="Medium List 1 Accent 1" w:semiHidden="0" w:uiPriority="65" w:unhideWhenUsed="0"/>
-    <w:lsdException w:name="Medium List 2 Accent 1" w:semiHidden="0" w:uiPriority="66" w:unhideWhenUsed="0"/>
-    <w:lsdException w:name="Medium Grid 1 Accent 1" w:semiHidden="0" w:uiPriority="67" w:unhideWhenUsed="0"/>
-    <w:lsdException w:name="Medium Grid 2 Accent 1" w:semiHidden="0" w:uiPriority="68" w:unhideWhenUsed="0"/>
-    <w:lsdException w:name="Medium Grid 3 Accent 1" w:semiHidden="0" w:uiPriority="69" w:unhideWhenUsed="0"/>
-    <w:lsdException w:name="Dark List Accent 1" w:semiHidden="0" w:uiPriority="70" w:unhideWhenUsed="0"/>
-    <w:lsdException w:name="Colorful Shading Accent 1" w:semiHidden="0" w:uiPriority="71" w:unhideWhenUsed="0"/>
-    <w:lsdException w:name="Colorful List Accent 1" w:semiHidden="0" w:uiPriority="72" w:unhideWhenUsed="0"/>
-    <w:lsdException w:name="Colorful Grid Accent 1" w:semiHidden="0" w:uiPriority="73" w:unhideWhenUsed="0"/>
-    <w:lsdException w:name="Light Shading Accent 2" w:semiHidden="0" w:uiPriority="60" w:unhideWhenUsed="0"/>
-    <w:lsdException w:name="Light List Accent 2" w:semiHidden="0" w:uiPriority="61" w:unhideWhenUsed="0"/>
-    <w:lsdException w:name="Light Grid Accent 2" w:semiHidden="0" w:uiPriority="62" w:unhideWhenUsed="0"/>
-    <w:lsdException w:name="Medium Shading 1 Accent 2" w:semiHidden="0" w:uiPriority="63" w:unhideWhenUsed="0"/>
-    <w:lsdException w:name="Medium Shading 2 Accent 2" w:semiHidden="0" w:uiPriority="64" w:unhideWhenUsed="0"/>
-    <w:lsdException w:name="Medium List 1 Accent 2" w:semiHidden="0" w:uiPriority="65" w:unhideWhenUsed="0"/>
-    <w:lsdException w:name="Medium List 2 Accent 2" w:semiHidden="0" w:uiPriority="66" w:unhideWhenUsed="0"/>
-    <w:lsdException w:name="Medium Grid 1 Accent 2" w:semiHidden="0" w:uiPriority="67" w:unhideWhenUsed="0"/>
-    <w:lsdException w:name="Medium Grid 2 Accent 2" w:semiHidden="0" w:uiPriority="68" w:unhideWhenUsed="0"/>
-    <w:lsdException w:name="Medium Grid 3 Accent 2" w:semiHidden="0" w:uiPriority="69" w:unhideWhenUsed="0"/>
-    <w:lsdException w:name="Dark List Accent 2" w:semiHidden="0" w:uiPriority="70" w:unhideWhenUsed="0"/>
-    <w:lsdException w:name="Colorful Shading Accent 2" w:semiHidden="0" w:uiPriority="71" w:unhideWhenUsed="0"/>
-    <w:lsdException w:name="Colorful List Accent 2" w:semiHidden="0" w:uiPriority="72" w:unhideWhenUsed="0"/>
-    <w:lsdException w:name="Colorful Grid Accent 2" w:semiHidden="0" w:uiPriority="73" w:unhideWhenUsed="0"/>
-    <w:lsdException w:name="Light Shading Accent 3" w:semiHidden="0" w:uiPriority="60" w:unhideWhenUsed="0"/>
-    <w:lsdException w:name="Light List Accent 3" w:semiHidden="0" w:uiPriority="61" w:unhideWhenUsed="0"/>
-    <w:lsdException w:name="Light Grid Accent 3" w:semiHidden="0" w:uiPriority="62" w:unhideWhenUsed="0"/>
-    <w:lsdException w:name="Medium Shading 1 Accent 3" w:semiHidden="0" w:uiPriority="63" w:unhideWhenUsed="0"/>
-    <w:lsdException w:name="Medium Shading 2 Accent 3" w:semiHidden="0" w:uiPriority="64" w:unhideWhenUsed="0"/>
-    <w:lsdException w:name="Medium List 1 Accent 3" w:semiHidden="0" w:uiPriority="65" w:unhideWhenUsed="0"/>
-    <w:lsdException w:name="Medium List 2 Accent 3" w:semiHidden="0" w:uiPriority="66" w:unhideWhenUsed="0"/>
-    <w:lsdException w:name="Medium Grid 1 Accent 3" w:semiHidden="0" w:uiPriority="67" w:unhideWhenUsed="0"/>
-    <w:lsdException w:name="Medium Grid 2 Accent 3" w:semiHidden="0" w:uiPriority="68" w:unhideWhenUsed="0"/>
-    <w:lsdException w:name="Medium Grid 3 Accent 3" w:semiHidden="0" w:uiPriority="69" w:unhideWhenUsed="0"/>
-    <w:lsdException w:name="Dark List Accent 3" w:semiHidden="0" w:uiPriority="70" w:unhideWhenUsed="0"/>
-    <w:lsdException w:name="Colorful Shading Accent 3" w:semiHidden="0" w:uiPriority="71" w:unhideWhenUsed="0"/>
-    <w:lsdException w:name="Colorful List Accent 3" w:semiHidden="0" w:uiPriority="72" w:unhideWhenUsed="0"/>
-    <w:lsdException w:name="Colorful Grid Accent 3" w:semiHidden="0" w:uiPriority="73" w:unhideWhenUsed="0"/>
-    <w:lsdException w:name="Light Shading Accent 4" w:semiHidden="0" w:uiPriority="60" w:unhideWhenUsed="0"/>
-    <w:lsdException w:name="Light List Accent 4" w:semiHidden="0" w:uiPriority="61" w:unhideWhenUsed="0"/>
-    <w:lsdException w:name="Light Grid Accent 4" w:semiHidden="0" w:uiPriority="62" w:unhideWhenUsed="0"/>
-    <w:lsdException w:name="Medium Shading 1 Accent 4" w:semiHidden="0" w:uiPriority="63" w:unhideWhenUsed="0"/>
-    <w:lsdException w:name="Medium Shading 2 Accent 4" w:semiHidden="0" w:uiPriority="64" w:unhideWhenUsed="0"/>
-    <w:lsdException w:name="Medium List 1 Accent 4" w:semiHidden="0" w:uiPriority="65" w:unhideWhenUsed="0"/>
-    <w:lsdException w:name="Medium List 2 Accent 4" w:semiHidden="0" w:uiPriority="66" w:unhideWhenUsed="0"/>
-    <w:lsdException w:name="Medium Grid 1 Accent 4" w:semiHidden="0" w:uiPriority="67" w:unhideWhenUsed="0"/>
-    <w:lsdException w:name="Medium Grid 2 Accent 4" w:semiHidden="0" w:uiPriority="68" w:unhideWhenUsed="0"/>
-    <w:lsdException w:name="Medium Grid 3 Accent 4" w:semiHidden="0" w:uiPriority="69" w:unhideWhenUsed="0"/>
-    <w:lsdException w:name="Dark List Accent 4" w:semiHidden="0" w:uiPriority="70" w:unhideWhenUsed="0"/>
-    <w:lsdException w:name="Colorful Shading Accent 4" w:semiHidden="0" w:uiPriority="71" w:unhideWhenUsed="0"/>
-    <w:lsdException w:name="Colorful List Accent 4" w:semiHidden="0" w:uiPriority="72" w:unhideWhenUsed="0"/>
-    <w:lsdException w:name="Colorful Grid Accent 4" w:semiHidden="0" w:uiPriority="73" w:unhideWhenUsed="0"/>
-    <w:lsdException w:name="Light Shading Accent 5" w:semiHidden="0" w:uiPriority="60" w:unhideWhenUsed="0"/>
-    <w:lsdException w:name="Light List Accent 5" w:semiHidden="0" w:uiPriority="61" w:unhideWhenUsed="0"/>
-    <w:lsdException w:name="Light Grid Accent 5" w:semiHidden="0" w:uiPriority="62" w:unhideWhenUsed="0"/>
-    <w:lsdException w:name="Medium Shading 1 Accent 5" w:semiHidden="0" w:uiPriority="63" w:unhideWhenUsed="0"/>
-    <w:lsdException w:name="Medium Shading 2 Accent 5" w:semiHidden="0" w:uiPriority="64" w:unhideWhenUsed="0"/>
-    <w:lsdException w:name="Medium List 1 Accent 5" w:semiHidden="0" w:uiPriority="65" w:unhideWhenUsed="0"/>
-    <w:lsdException w:name="Medium List 2 Accent 5" w:semiHidden="0" w:uiPriority="66" w:unhideWhenUsed="0"/>
-    <w:lsdException w:name="Medium Grid 1 Accent 5" w:semiHidden="0" w:uiPriority="67" w:unhideWhenUsed="0"/>
-    <w:lsdException w:name="Medium Grid 2 Accent 5" w:semiHidden="0" w:uiPriority="68" w:unhideWhenUsed="0"/>
-    <w:lsdException w:name="Medium Grid 3 Accent 5" w:semiHidden="0" w:uiPriority="69" w:unhideWhenUsed="0"/>
-    <w:lsdException w:name="Dark List Accent 5" w:semiHidden="0" w:uiPriority="70" w:unhideWhenUsed="0"/>
-    <w:lsdException w:name="Colorful Shading Accent 5" w:semiHidden="0" w:uiPriority="71" w:unhideWhenUsed="0"/>
-    <w:lsdException w:name="Colorful List Accent 5" w:semiHidden="0" w:uiPriority="72" w:unhideWhenUsed="0"/>
-    <w:lsdException w:name="Colorful Grid Accent 5" w:semiHidden="0" w:uiPriority="73" w:unhideWhenUsed="0"/>
-    <w:lsdException w:name="Light Shading Accent 6" w:semiHidden="0" w:uiPriority="60" w:unhideWhenUsed="0"/>
-    <w:lsdException w:name="Light List Accent 6" w:semiHidden="0" w:uiPriority="61" w:unhideWhenUsed="0"/>
-    <w:lsdException w:name="Light Grid Accent 6" w:semiHidden="0" w:uiPriority="62" w:unhideWhenUsed="0"/>
-    <w:lsdException w:name="Medium Shading 1 Accent 6" w:semiHidden="0" w:uiPriority="63" w:unhideWhenUsed="0"/>
-    <w:lsdException w:name="Medium Shading 2 Accent 6" w:semiHidden="0" w:uiPriority="64" w:unhideWhenUsed="0"/>
-    <w:lsdException w:name="Medium List 1 Accent 6" w:semiHidden="0" w:uiPriority="65" w:unhideWhenUsed="0"/>
-    <w:lsdException w:name="Medium List 2 Accent 6" w:semiHidden="0" w:uiPriority="66" w:unhideWhenUsed="0"/>
-    <w:lsdException w:name="Medium Grid 1 Accent 6" w:semiHidden="0" w:uiPriority="67" w:unhideWhenUsed="0"/>
-    <w:lsdException w:name="Medium Grid 2 Accent 6" w:semiHidden="0" w:uiPriority="68" w:unhideWhenUsed="0"/>
-    <w:lsdException w:name="Medium Grid 3 Accent 6" w:semiHidden="0" w:uiPriority="69" w:unhideWhenUsed="0"/>
-    <w:lsdException w:name="Dark List Accent 6" w:semiHidden="0" w:uiPriority="70" w:unhideWhenUsed="0"/>
-    <w:lsdException w:name="Colorful Shading Accent 6" w:semiHidden="0" w:uiPriority="71" w:unhideWhenUsed="0"/>
-    <w:lsdException w:name="Colorful List Accent 6" w:semiHidden="0" w:uiPriority="72" w:unhideWhenUsed="0"/>
-    <w:lsdException w:name="Colorful Grid Accent 6" w:semiHidden="0" w:uiPriority="73" w:unhideWhenUsed="0"/>
-    <w:lsdException w:name="Subtle Emphasis" w:semiHidden="0" w:uiPriority="19" w:unhideWhenUsed="0" w:qFormat="1"/>
-    <w:lsdException w:name="Intense Emphasis" w:semiHidden="0" w:uiPriority="21" w:unhideWhenUsed="0" w:qFormat="1"/>
-    <w:lsdException w:name="Subtle Reference" w:semiHidden="0" w:uiPriority="31" w:unhideWhenUsed="0" w:qFormat="1"/>
-    <w:lsdException w:name="Intense Reference" w:semiHidden="0" w:uiPriority="32" w:unhideWhenUsed="0" w:qFormat="1"/>
-    <w:lsdException w:name="Book Title" w:semiHidden="0" w:uiPriority="33" w:unhideWhenUsed="0" w:qFormat="1"/>
-    <w:lsdException w:name="Bibliography" w:uiPriority="37"/>
-    <w:lsdException w:name="TOC Heading" w:uiPriority="39" w:qFormat="1"/>
-  </w:latentStyles>
-  <w:style w:type="paragraph" w:default="1" w:styleId="Normal">
-    <w:name w:val="Normal"/>
-    <w:qFormat/>
-    <w:rPr>
-      <w:rFonts w:ascii="Calibri" w:eastAsia="Calibri" w:hAnsi="Calibri" w:cs="Times New Roman"/>
-      <w:sz w:val="22"/>
-      <w:szCs w:val="22"/>
-    </w:rPr>
-  </w:style>
-  <w:style w:type="character" w:default="1" w:styleId="DefaultParagraphFont">
-    <w:name w:val="Default Paragraph Font"/>
-    <w:uiPriority w:val="1"/>
-    <w:semiHidden/>
-    <w:unhideWhenUsed/>
-  </w:style>
-  <w:style w:type="table" w:default="1" w:styleId="TableNormal">
-    <w:name w:val="Normal Table"/>
-    <w:uiPriority w:val="99"/>
-    <w:semiHidden/>
-    <w:unhideWhenUsed/>
-    <w:tblPr>
-      <w:tblInd w:w="0" w:type="dxa"/>
-      <w:tblCellMar>
-        <w:top w:w="0" w:type="dxa"/>
-        <w:left w:w="108" w:type="dxa"/>
-        <w:bottom w:w="0" w:type="dxa"/>
-        <w:right w:w="108" w:type="dxa"/>
-      </w:tblCellMar>
-    </w:tblPr>
-  </w:style>
-  <w:style w:type="numbering" w:default="1" w:styleId="NoList">
-    <w:name w:val="No List"/>
-    <w:uiPriority w:val="99"/>
-    <w:semiHidden/>
-    <w:unhideWhenUsed/>
-  </w:style>
-  <w:style w:type="character" w:styleId="Hyperlink">
-    <w:name w:val="Hyperlink"/>
-    <w:basedOn w:val="DefaultParagraphFont"/>
-    <w:uiPriority w:val="99"/>
-    <w:semiHidden/>
-    <w:unhideWhenUsed/>
-    <w:rPr>
-      <w:color w:val="0000FF"/>
-      <w:u w:val="single"/>
-    </w:rPr>
-  </w:style>
-</w:styles>
-</file>
-
-<file path=word/stylesWithEffects.xml><?xml version="1.0" encoding="utf-8"?>
-<w:styles xmlns:wpc="http://schemas.microsoft.com/office/word/2010/wordprocessingCanvas" xmlns:mc="http://schemas.openxmlformats.org/markup-compatibility/2006" xmlns:o="urn:schemas-microsoft-com:office:office" xmlns:r="http://schemas.openxmlformats.org/officeDocument/2006/relationships" xmlns:m="http://schemas.openxmlformats.org/officeDocument/2006/math" xmlns:v="urn:schemas-microsoft-com:vml" xmlns:wp14="http://schemas.microsoft.com/office/word/2010/wordprocessingDrawing" xmlns:wp="http://schemas.openxmlformats.org/drawingml/2006/wordprocessingDrawing" xmlns:w10="urn:schemas-microsoft-com:office:word" xmlns:w="http://schemas.openxmlformats.org/wordprocessingml/2006/main" xmlns:w14="http://schemas.microsoft.com/office/word/2010/wordml" xmlns:wpg="http://schemas.microsoft.com/office/word/2010/wordprocessingGroup" xmlns:wpi="http://schemas.microsoft.com/office/word/2010/wordprocessingInk" xmlns:wne="http://schemas.microsoft.com/office/word/2006/wordml" xmlns:wps="http://schemas.microsoft.com/office/word/2010/wordprocessingShape" mc:Ignorable="w14 wp14">
-  <w:docDefaults>
-    <w:rPrDefault>
-      <w:rPr>
-        <w:rFonts w:asciiTheme="minorHAnsi" w:eastAsiaTheme="minorHAnsi" w:hAnsiTheme="minorHAnsi" w:cstheme="minorBidi"/>
-        <w:lang w:val="en-US" w:eastAsia="en-US" w:bidi="ar-SA"/>
-      </w:rPr>
-    </w:rPrDefault>
-    <w:pPrDefault>
-      <w:pPr>
-        <w:spacing w:after="200" w:line="276" w:lineRule="auto"/>
-      </w:pPr>
-    </w:pPrDefault>
-  </w:docDefaults>
-  <w:latentStyles w:defLockedState="0" w:defUIPriority="99" w:defSemiHidden="1" w:defUnhideWhenUsed="1" w:defQFormat="0" w:count="267">
-    <w:lsdException w:name="Normal" w:semiHidden="0" w:uiPriority="0" w:unhideWhenUsed="0" w:qFormat="1"/>
-    <w:lsdException w:name="heading 1" w:semiHidden="0" w:uiPriority="9" w:unhideWhenUsed="0" w:qFormat="1"/>
-    <w:lsdException w:name="heading 2" w:uiPriority="9" w:qFormat="1"/>
-    <w:lsdException w:name="heading 3" w:uiPriority="9" w:qFormat="1"/>
-    <w:lsdException w:name="heading 4" w:uiPriority="9" w:qFormat="1"/>
-    <w:lsdException w:name="heading 5" w:uiPriority="9" w:qFormat="1"/>
-    <w:lsdException w:name="heading 6" w:uiPriority="9" w:qFormat="1"/>
-    <w:lsdException w:name="heading 7" w:uiPriority="9" w:qFormat="1"/>
-    <w:lsdException w:name="heading 8" w:uiPriority="9" w:qFormat="1"/>
-    <w:lsdException w:name="heading 9" w:uiPriority="9" w:qFormat="1"/>
-    <w:lsdException w:name="toc 1" w:uiPriority="39"/>
-    <w:lsdException w:name="toc 2" w:uiPriority="39"/>
-    <w:lsdException w:name="toc 3" w:uiPriority="39"/>
-    <w:lsdException w:name="toc 4" w:uiPriority="39"/>
-    <w:lsdException w:name="toc 5" w:uiPriority="39"/>
-    <w:lsdException w:name="toc 6" w:uiPriority="39"/>
-    <w:lsdException w:name="toc 7" w:uiPriority="39"/>
-    <w:lsdException w:name="toc 8" w:uiPriority="39"/>
-    <w:lsdException w:name="toc 9" w:uiPriority="39"/>
-    <w:lsdException w:name="caption" w:uiPriority="35" w:qFormat="1"/>
-    <w:lsdException w:name="Title" w:semiHidden="0" w:uiPriority="10" w:unhideWhenUsed="0" w:qFormat="1"/>
-    <w:lsdException w:name="Default Paragraph Font" w:uiPriority="1"/>
-    <w:lsdException w:name="Subtitle" w:semiHidden="0" w:uiPriority="11" w:unhideWhenUsed="0" w:qFormat="1"/>
-    <w:lsdException w:name="Strong" w:semiHidden="0" w:uiPriority="22" w:unhideWhenUsed="0" w:qFormat="1"/>
-    <w:lsdException w:name="Emphasis" w:semiHidden="0" w:uiPriority="20" w:unhideWhenUsed="0" w:qFormat="1"/>
-    <w:lsdException w:name="Table Grid" w:semiHidden="0" w:uiPriority="59" w:unhideWhenUsed="0"/>
-    <w:lsdException w:name="Light Shading" w:semiHidden="0" w:uiPriority="60" w:unhideWhenUsed="0"/>
-    <w:lsdException w:name="Light List" w:semiHidden="0" w:uiPriority="61" w:unhideWhenUsed="0"/>
-    <w:lsdException w:name="Light Grid" w:semiHidden="0" w:uiPriority="62" w:unhideWhenUsed="0"/>
-    <w:lsdException w:name="Medium Shading 1" w:semiHidden="0" w:uiPriority="63" w:unhideWhenUsed="0"/>
-    <w:lsdException w:name="Medium Shading 2" w:semiHidden="0" w:uiPriority="64" w:unhideWhenUsed="0"/>
-    <w:lsdException w:name="Medium List 1" w:semiHidden="0" w:uiPriority="65" w:unhideWhenUsed="0"/>
-    <w:lsdException w:name="Medium List 2" w:semiHidden="0" w:uiPriority="66" w:unhideWhenUsed="0"/>
-    <w:lsdException w:name="Medium Grid 1" w:semiHidden="0" w:uiPriority="67" w:unhideWhenUsed="0"/>
-    <w:lsdException w:name="Medium Grid 2" w:semiHidden="0" w:uiPriority="68" w:unhideWhenUsed="0"/>
-    <w:lsdException w:name="Medium Grid 3" w:semiHidden="0" w:uiPriority="69" w:unhideWhenUsed="0"/>
-    <w:lsdException w:name="Dark List" w:semiHidden="0" w:uiPriority="70" w:unhideWhenUsed="0"/>
-    <w:lsdException w:name="Colorful Shading" w:semiHidden="0" w:uiPriority="71" w:unhideWhenUsed="0"/>
-    <w:lsdException w:name="Colorful List" w:semiHidden="0" w:uiPriority="72" w:unhideWhenUsed="0"/>
-    <w:lsdException w:name="Colorful Grid" w:semiHidden="0" w:uiPriority="73" w:unhideWhenUsed="0"/>
-    <w:lsdException w:name="Light Shading Accent 1" w:semiHidden="0" w:uiPriority="60" w:unhideWhenUsed="0"/>
-    <w:lsdException w:name="Light List Accent 1" w:semiHidden="0" w:uiPriority="61" w:unhideWhenUsed="0"/>
-    <w:lsdException w:name="Light Grid Accent 1" w:semiHidden="0" w:uiPriority="62" w:unhideWhenUsed="0"/>
-    <w:lsdException w:name="Medium Shading 1 Accent 1" w:semiHidden="0" w:uiPriority="63" w:unhideWhenUsed="0"/>
-    <w:lsdException w:name="Medium Shading 2 Accent 1" w:semiHidden="0" w:uiPriority="64" w:unhideWhenUsed="0"/>
-    <w:lsdException w:name="Medium List 1 Accent 1" w:semiHidden="0" w:uiPriority="65" w:unhideWhenUsed="0"/>
-    <w:lsdException w:name="Medium List 2 Accent 1" w:semiHidden="0" w:uiPriority="66" w:unhideWhenUsed="0"/>
-    <w:lsdException w:name="Medium Grid 1 Accent 1" w:semiHidden="0" w:uiPriority="67" w:unhideWhenUsed="0"/>
-    <w:lsdException w:name="Medium Grid 2 Accent 1" w:semiHidden="0" w:uiPriority="68" w:unhideWhenUsed="0"/>
-    <w:lsdException w:name="Medium Grid 3 Accent 1" w:semiHidden="0" w:uiPriority="69" w:unhideWhenUsed="0"/>
-    <w:lsdException w:name="Dark List Accent 1" w:semiHidden="0" w:uiPriority="70" w:unhideWhenUsed="0"/>
-    <w:lsdException w:name="Colorful Shading Accent 1" w:semiHidden="0" w:uiPriority="71" w:unhideWhenUsed="0"/>
-    <w:lsdException w:name="Colorful List Accent 1" w:semiHidden="0" w:uiPriority="72" w:unhideWhenUsed="0"/>
-    <w:lsdException w:name="Colorful Grid Accent 1" w:semiHidden="0" w:uiPriority="73" w:unhideWhenUsed="0"/>
-    <w:lsdException w:name="Light Shading Accent 2" w:semiHidden="0" w:uiPriority="60" w:unhideWhenUsed="0"/>
-    <w:lsdException w:name="Light List Accent 2" w:semiHidden="0" w:uiPriority="61" w:unhideWhenUsed="0"/>
-    <w:lsdException w:name="Light Grid Accent 2" w:semiHidden="0" w:uiPriority="62" w:unhideWhenUsed="0"/>
-    <w:lsdException w:name="Medium Shading 1 Accent 2" w:semiHidden="0" w:uiPriority="63" w:unhideWhenUsed="0"/>
-    <w:lsdException w:name="Medium Shading 2 Accent 2" w:semiHidden="0" w:uiPriority="64" w:unhideWhenUsed="0"/>
-    <w:lsdException w:name="Medium List 1 Accent 2" w:semiHidden="0" w:uiPriority="65" w:unhideWhenUsed="0"/>
-    <w:lsdException w:name="Medium List 2 Accent 2" w:semiHidden="0" w:uiPriority="66" w:unhideWhenUsed="0"/>
-    <w:lsdException w:name="Medium Grid 1 Accent 2" w:semiHidden="0" w:uiPriority="67" w:unhideWhenUsed="0"/>
-    <w:lsdException w:name="Medium Grid 2 Accent 2" w:semiHidden="0" w:uiPriority="68" w:unhideWhenUsed="0"/>
-    <w:lsdException w:name="Medium Grid 3 Accent 2" w:semiHidden="0" w:uiPriority="69" w:unhideWhenUsed="0"/>
-    <w:lsdException w:name="Dark List Accent 2" w:semiHidden="0" w:uiPriority="70" w:unhideWhenUsed="0"/>
-    <w:lsdException w:name="Colorful Shading Accent 2" w:semiHidden="0" w:uiPriority="71" w:unhideWhenUsed="0"/>
-    <w:lsdException w:name="Colorful List Accent 2" w:semiHidden="0" w:uiPriority="72" w:unhideWhenUsed="0"/>
-    <w:lsdException w:name="Colorful Grid Accent 2" w:semiHidden="0" w:uiPriority="73" w:unhideWhenUsed="0"/>
-    <w:lsdException w:name="Light Shading Accent 3" w:semiHidden="0" w:uiPriority="60" w:unhideWhenUsed="0"/>
-    <w:lsdException w:name="Light List Accent 3" w:semiHidden="0" w:uiPriority="61" w:unhideWhenUsed="0"/>
-    <w:lsdException w:name="Light Grid Accent 3" w:semiHidden="0" w:uiPriority="62" w:unhideWhenUsed="0"/>
-    <w:lsdException w:name="Medium Shading 1 Accent 3" w:semiHidden="0" w:uiPriority="63" w:unhideWhenUsed="0"/>
-    <w:lsdException w:name="Medium Shading 2 Accent 3" w:semiHidden="0" w:uiPriority="64" w:unhideWhenUsed="0"/>
-    <w:lsdException w:name="Medium List 1 Accent 3" w:semiHidden="0" w:uiPriority="65" w:unhideWhenUsed="0"/>
-    <w:lsdException w:name="Medium List 2 Accent 3" w:semiHidden="0" w:uiPriority="66" w:unhideWhenUsed="0"/>
-    <w:lsdException w:name="Medium Grid 1 Accent 3" w:semiHidden="0" w:uiPriority="67" w:unhideWhenUsed="0"/>
-    <w:lsdException w:name="Medium Grid 2 Accent 3" w:semiHidden="0" w:uiPriority="68" w:unhideWhenUsed="0"/>
-    <w:lsdException w:name="Medium Grid 3 Accent 3" w:semiHidden="0" w:uiPriority="69" w:unhideWhenUsed="0"/>
-    <w:lsdException w:name="Dark List Accent 3" w:semiHidden="0" w:uiPriority="70" w:unhideWhenUsed="0"/>
-    <w:lsdException w:name="Colorful Shading Accent 3" w:semiHidden="0" w:uiPriority="71" w:unhideWhenUsed="0"/>
-    <w:lsdException w:name="Colorful List Accent 3" w:semiHidden="0" w:uiPriority="72" w:unhideWhenUsed="0"/>
-    <w:lsdException w:name="Colorful Grid Accent 3" w:semiHidden="0" w:uiPriority="73" w:unhideWhenUsed="0"/>
-    <w:lsdException w:name="Light Shading Accent 4" w:semiHidden="0" w:uiPriority="60" w:unhideWhenUsed="0"/>
-    <w:lsdException w:name="Light List Accent 4" w:semiHidden="0" w:uiPriority="61" w:unhideWhenUsed="0"/>
-    <w:lsdException w:name="Light Grid Accent 4" w:semiHidden="0" w:uiPriority="62" w:unhideWhenUsed="0"/>
-    <w:lsdException w:name="Medium Shading 1 Accent 4" w:semiHidden="0" w:uiPriority="63" w:unhideWhenUsed="0"/>
-    <w:lsdException w:name="Medium Shading 2 Accent 4" w:semiHidden="0" w:uiPriority="64" w:unhideWhenUsed="0"/>
-    <w:lsdException w:name="Medium List 1 Accent 4" w:semiHidden="0" w:uiPriority="65" w:unhideWhenUsed="0"/>
-    <w:lsdException w:name="Medium List 2 Accent 4" w:semiHidden="0" w:uiPriority="66" w:unhideWhenUsed="0"/>
-    <w:lsdException w:name="Medium Grid 1 Accent 4" w:semiHidden="0" w:uiPriority="67" w:unhideWhenUsed="0"/>
-    <w:lsdException w:name="Medium Grid 2 Accent 4" w:semiHidden="0" w:uiPriority="68" w:unhideWhenUsed="0"/>
-    <w:lsdException w:name="Medium Grid 3 Accent 4" w:semiHidden="0" w:uiPriority="69" w:unhideWhenUsed="0"/>
-    <w:lsdException w:name="Dark List Accent 4" w:semiHidden="0" w:uiPriority="70" w:unhideWhenUsed="0"/>
-    <w:lsdException w:name="Colorful Shading Accent 4" w:semiHidden="0" w:uiPriority="71" w:unhideWhenUsed="0"/>
-    <w:lsdException w:name="Colorful List Accent 4" w:semiHidden="0" w:uiPriority="72" w:unhideWhenUsed="0"/>
-    <w:lsdException w:name="Colorful Grid Accent 4" w:semiHidden="0" w:uiPriority="73" w:unhideWhenUsed="0"/>
-    <w:lsdException w:name="Light Shading Accent 5" w:semiHidden="0" w:uiPriority="60" w:unhideWhenUsed="0"/>
-    <w:lsdException w:name="Light List Accent 5" w:semiHidden="0" w:uiPriority="61" w:unhideWhenUsed="0"/>
-    <w:lsdException w:name="Light Grid Accent 5" w:semiHidden="0" w:uiPriority="62" w:unhideWhenUsed="0"/>
-    <w:lsdException w:name="Medium Shading 1 Accent 5" w:semiHidden="0" w:uiPriority="63" w:unhideWhenUsed="0"/>
-    <w:lsdException w:name="Medium Shading 2 Accent 5" w:semiHidden="0" w:uiPriority="64" w:unhideWhenUsed="0"/>
-    <w:lsdException w:name="Medium List 1 Accent 5" w:semiHidden="0" w:uiPriority="65" w:unhideWhenUsed="0"/>
-    <w:lsdException w:name="Medium List 2 Accent 5" w:semiHidden="0" w:uiPriority="66" w:unhideWhenUsed="0"/>
-    <w:lsdException w:name="Medium Grid 1 Accent 5" w:semiHidden="0" w:uiPriority="67" w:unhideWhenUsed="0"/>
-    <w:lsdException w:name="Medium Grid 2 Accent 5" w:semiHidden="0" w:uiPriority="68" w:unhideWhenUsed="0"/>
-    <w:lsdException w:name="Medium Grid 3 Accent 5" w:semiHidden="0" w:uiPriority="69" w:unhideWhenUsed="0"/>
-    <w:lsdException w:name="Dark List Accent 5" w:semiHidden="0" w:uiPriority="70" w:unhideWhenUsed="0"/>
-    <w:lsdException w:name="Colorful Shading Accent 5" w:semiHidden="0" w:uiPriority="71" w:unhideWhenUsed="0"/>
-    <w:lsdException w:name="Colorful List Accent 5" w:semiHidden="0" w:uiPriority="72" w:unhideWhenUsed="0"/>
-    <w:lsdException w:name="Colorful Grid Accent 5" w:semiHidden="0" w:uiPriority="73" w:unhideWhenUsed="0"/>
-    <w:lsdException w:name="Light Shading Accent 6" w:semiHidden="0" w:uiPriority="60" w:unhideWhenUsed="0"/>
-    <w:lsdException w:name="Light List Accent 6" w:semiHidden="0" w:uiPriority="61" w:unhideWhenUsed="0"/>
-    <w:lsdException w:name="Light Grid Accent 6" w:semiHidden="0" w:uiPriority="62" w:unhideWhenUsed="0"/>
-    <w:lsdException w:name="Medium Shading 1 Accent 6" w:semiHidden="0" w:uiPriority="63" w:unhideWhenUsed="0"/>
-    <w:lsdException w:name="Medium Shading 2 Accent 6" w:semiHidden="0" w:uiPriority="64" w:unhideWhenUsed="0"/>
-    <w:lsdException w:name="Medium List 1 Accent 6" w:semiHidden="0" w:uiPriority="65" w:unhideWhenUsed="0"/>
-    <w:lsdException w:name="Medium List 2 Accent 6" w:semiHidden="0" w:uiPriority="66" w:unhideWhenUsed="0"/>
-    <w:lsdException w:name="Medium Grid 1 Accent 6" w:semiHidden="0" w:uiPriority="67" w:unhideWhenUsed="0"/>
-    <w:lsdException w:name="Medium Grid 2 Accent 6" w:semiHidden="0" w:uiPriority="68" w:unhideWhenUsed="0"/>
-    <w:lsdException w:name="Medium Grid 3 Accent 6" w:semiHidden="0" w:uiPriority="69" w:unhideWhenUsed="0"/>
-    <w:lsdException w:name="Dark List Accent 6" w:semiHidden="0" w:uiPriority="70" w:unhideWhenUsed="0"/>
-    <w:lsdException w:name="Colorful Shading Accent 6" w:semiHidden="0" w:uiPriority="71" w:unhideWhenUsed="0"/>
-    <w:lsdException w:name="Colorful List Accent 6" w:semiHidden="0" w:uiPriority="72" w:unhideWhenUsed="0"/>
-    <w:lsdException w:name="Colorful Grid Accent 6" w:semiHidden="0" w:uiPriority="73" w:unhideWhenUsed="0"/>
-    <w:lsdException w:name="Subtle Emphasis" w:semiHidden="0" w:uiPriority="19" w:unhideWhenUsed="0" w:qFormat="1"/>
-    <w:lsdException w:name="Intense Emphasis" w:semiHidden="0" w:uiPriority="21" w:unhideWhenUsed="0" w:qFormat="1"/>
-    <w:lsdException w:name="Subtle Reference" w:semiHidden="0" w:uiPriority="31" w:unhideWhenUsed="0" w:qFormat="1"/>
-    <w:lsdException w:name="Intense Reference" w:semiHidden="0" w:uiPriority="32" w:unhideWhenUsed="0" w:qFormat="1"/>
-    <w:lsdException w:name="Book Title" w:semiHidden="0" w:uiPriority="33" w:unhideWhenUsed="0" w:qFormat="1"/>
-    <w:lsdException w:name="Bibliography" w:uiPriority="37"/>
-    <w:lsdException w:name="TOC Heading" w:uiPriority="39" w:qFormat="1"/>
+  <w:latentStyles w:defLockedState="0" w:defUIPriority="99" w:defSemiHidden="0" w:defUnhideWhenUsed="0" w:defQFormat="0" w:count="375">
+    <w:lsdException w:name="Normal" w:uiPriority="0" w:qFormat="1"/>
+    <w:lsdException w:name="heading 1" w:uiPriority="9" w:qFormat="1"/>
+    <w:lsdException w:name="heading 2" w:semiHidden="1" w:uiPriority="9" w:unhideWhenUsed="1" w:qFormat="1"/>
+    <w:lsdException w:name="heading 3" w:semiHidden="1" w:uiPriority="9" w:unhideWhenUsed="1" w:qFormat="1"/>
+    <w:lsdException w:name="heading 4" w:semiHidden="1" w:uiPriority="9" w:unhideWhenUsed="1" w:qFormat="1"/>
+    <w:lsdException w:name="heading 5" w:semiHidden="1" w:uiPriority="9" w:unhideWhenUsed="1" w:qFormat="1"/>
+    <w:lsdException w:name="heading 6" w:semiHidden="1" w:uiPriority="9" w:unhideWhenUsed="1" w:qFormat="1"/>
+    <w:lsdException w:name="heading 7" w:semiHidden="1" w:uiPriority="9" w:unhideWhenUsed="1" w:qFormat="1"/>
+    <w:lsdException w:name="heading 8" w:semiHidden="1" w:uiPriority="9" w:unhideWhenUsed="1" w:qFormat="1"/>
+    <w:lsdException w:name="heading 9" w:semiHidden="1" w:uiPriority="9" w:unhideWhenUsed="1" w:qFormat="1"/>
+    <w:lsdException w:name="index 1" w:semiHidden="1" w:unhideWhenUsed="1"/>
+    <w:lsdException w:name="index 2" w:semiHidden="1" w:unhideWhenUsed="1"/>
+    <w:lsdException w:name="index 3" w:semiHidden="1" w:unhideWhenUsed="1"/>
+    <w:lsdException w:name="index 4" w:semiHidden="1" w:unhideWhenUsed="1"/>
+    <w:lsdException w:name="index 5" w:semiHidden="1" w:unhideWhenUsed="1"/>
+    <w:lsdException w:name="index 6" w:semiHidden="1" w:unhideWhenUsed="1"/>
+    <w:lsdException w:name="index 7" w:semiHidden="1" w:unhideWhenUsed="1"/>
+    <w:lsdException w:name="index 8" w:semiHidden="1" w:unhideWhenUsed="1"/>
+    <w:lsdException w:name="index 9" w:semiHidden="1" w:unhideWhenUsed="1"/>
+    <w:lsdException w:name="toc 1" w:semiHidden="1" w:uiPriority="39" w:unhideWhenUsed="1"/>
+    <w:lsdException w:name="toc 2" w:semiHidden="1" w:uiPriority="39" w:unhideWhenUsed="1"/>
+    <w:lsdException w:name="toc 3" w:semiHidden="1" w:uiPriority="39" w:unhideWhenUsed="1"/>
+    <w:lsdException w:name="toc 4" w:semiHidden="1" w:uiPriority="39" w:unhideWhenUsed="1"/>
+    <w:lsdException w:name="toc 5" w:semiHidden="1" w:uiPriority="39" w:unhideWhenUsed="1"/>
+    <w:lsdException w:name="toc 6" w:semiHidden="1" w:uiPriority="39" w:unhideWhenUsed="1"/>
+    <w:lsdException w:name="toc 7" w:semiHidden="1" w:uiPriority="39" w:unhideWhenUsed="1"/>
+    <w:lsdException w:name="toc 8" w:semiHidden="1" w:uiPriority="39" w:unhideWhenUsed="1"/>
+    <w:lsdException w:name="toc 9" w:semiHidden="1" w:uiPriority="39" w:unhideWhenUsed="1"/>
+    <w:lsdException w:name="Normal Indent" w:semiHidden="1" w:unhideWhenUsed="1"/>
+    <w:lsdException w:name="footnote text" w:semiHidden="1" w:unhideWhenUsed="1"/>
+    <w:lsdException w:name="annotation text" w:semiHidden="1" w:unhideWhenUsed="1"/>
+    <w:lsdException w:name="header" w:semiHidden="1" w:unhideWhenUsed="1"/>
+    <w:lsdException w:name="footer" w:semiHidden="1" w:unhideWhenUsed="1"/>
+    <w:lsdException w:name="index heading" w:semiHidden="1" w:unhideWhenUsed="1"/>
+    <w:lsdException w:name="caption" w:semiHidden="1" w:uiPriority="35" w:unhideWhenUsed="1" w:qFormat="1"/>
+    <w:lsdException w:name="table of figures" w:semiHidden="1" w:unhideWhenUsed="1"/>
+    <w:lsdException w:name="envelope address" w:semiHidden="1" w:unhideWhenUsed="1"/>
+    <w:lsdException w:name="envelope return" w:semiHidden="1" w:unhideWhenUsed="1"/>
+    <w:lsdException w:name="footnote reference" w:semiHidden="1" w:unhideWhenUsed="1"/>
+    <w:lsdException w:name="annotation reference" w:semiHidden="1" w:unhideWhenUsed="1"/>
+    <w:lsdException w:name="line number" w:semiHidden="1" w:unhideWhenUsed="1"/>
+    <w:lsdException w:name="page number" w:semiHidden="1" w:unhideWhenUsed="1"/>
+    <w:lsdException w:name="endnote reference" w:semiHidden="1" w:unhideWhenUsed="1"/>
+    <w:lsdException w:name="endnote text" w:semiHidden="1" w:unhideWhenUsed="1"/>
+    <w:lsdException w:name="table of authorities" w:semiHidden="1" w:unhideWhenUsed="1"/>
+    <w:lsdException w:name="macro" w:semiHidden="1" w:unhideWhenUsed="1"/>
+    <w:lsdException w:name="toa heading" w:semiHidden="1" w:unhideWhenUsed="1"/>
+    <w:lsdException w:name="List" w:semiHidden="1" w:unhideWhenUsed="1"/>
+    <w:lsdException w:name="List Bullet" w:semiHidden="1" w:unhideWhenUsed="1"/>
+    <w:lsdException w:name="List Number" w:semiHidden="1" w:unhideWhenUsed="1"/>
+    <w:lsdException w:name="List 2" w:semiHidden="1" w:unhideWhenUsed="1"/>
+    <w:lsdException w:name="List 3" w:semiHidden="1" w:unhideWhenUsed="1"/>
+    <w:lsdException w:name="List 4" w:semiHidden="1" w:unhideWhenUsed="1"/>
+    <w:lsdException w:name="List 5" w:semiHidden="1" w:unhideWhenUsed="1"/>
+    <w:lsdException w:name="List Bullet 2" w:semiHidden="1" w:unhideWhenUsed="1"/>
+    <w:lsdException w:name="List Bullet 3" w:semiHidden="1" w:unhideWhenUsed="1"/>
+    <w:lsdException w:name="List Bullet 4" w:semiHidden="1" w:unhideWhenUsed="1"/>
+    <w:lsdException w:name="List Bullet 5" w:semiHidden="1" w:unhideWhenUsed="1"/>
+    <w:lsdException w:name="List Number 2" w:semiHidden="1" w:unhideWhenUsed="1"/>
+    <w:lsdException w:name="List Number 3" w:semiHidden="1" w:unhideWhenUsed="1"/>
+    <w:lsdException w:name="List Number 4" w:semiHidden="1" w:unhideWhenUsed="1"/>
+    <w:lsdException w:name="List Number 5" w:semiHidden="1" w:unhideWhenUsed="1"/>
+    <w:lsdException w:name="Title" w:uiPriority="10" w:qFormat="1"/>
+    <w:lsdException w:name="Closing" w:semiHidden="1" w:unhideWhenUsed="1"/>
+    <w:lsdException w:name="Signature" w:semiHidden="1" w:unhideWhenUsed="1"/>
+    <w:lsdException w:name="Default Paragraph Font" w:semiHidden="1" w:uiPriority="1" w:unhideWhenUsed="1"/>
+    <w:lsdException w:name="Body Text" w:semiHidden="1" w:unhideWhenUsed="1"/>
+    <w:lsdException w:name="Body Text Indent" w:semiHidden="1" w:unhideWhenUsed="1"/>
+    <w:lsdException w:name="List Continue" w:semiHidden="1" w:unhideWhenUsed="1"/>
+    <w:lsdException w:name="List Continue 2" w:semiHidden="1" w:unhideWhenUsed="1"/>
+    <w:lsdException w:name="List Continue 3" w:semiHidden="1" w:unhideWhenUsed="1"/>
+    <w:lsdException w:name="List Continue 4" w:semiHidden="1" w:unhideWhenUsed="1"/>
+    <w:lsdException w:name="List Continue 5" w:semiHidden="1" w:unhideWhenUsed="1"/>
+    <w:lsdException w:name="Message Header" w:semiHidden="1" w:unhideWhenUsed="1"/>
+    <w:lsdException w:name="Subtitle" w:uiPriority="11" w:qFormat="1"/>
+    <w:lsdException w:name="Salutation" w:semiHidden="1" w:unhideWhenUsed="1"/>
+    <w:lsdException w:name="Date" w:semiHidden="1" w:unhideWhenUsed="1"/>
+    <w:lsdException w:name="Body Text First Indent" w:semiHidden="1" w:unhideWhenUsed="1"/>
+    <w:lsdException w:name="Body Text First Indent 2" w:semiHidden="1" w:unhideWhenUsed="1"/>
+    <w:lsdException w:name="Note Heading" w:semiHidden="1" w:unhideWhenUsed="1"/>
+    <w:lsdException w:name="Body Text 2" w:semiHidden="1" w:unhideWhenUsed="1"/>
+    <w:lsdException w:name="Body Text 3" w:semiHidden="1" w:unhideWhenUsed="1"/>
+    <w:lsdException w:name="Body Text Indent 2" w:semiHidden="1" w:unhideWhenUsed="1"/>
+    <w:lsdException w:name="Body Text Indent 3" w:semiHidden="1" w:unhideWhenUsed="1"/>
+    <w:lsdException w:name="Block Text" w:semiHidden="1" w:unhideWhenUsed="1"/>
+    <w:lsdException w:name="Hyperlink" w:semiHidden="1" w:unhideWhenUsed="1"/>
+    <w:lsdException w:name="FollowedHyperlink" w:semiHidden="1" w:unhideWhenUsed="1"/>
+    <w:lsdException w:name="Strong" w:uiPriority="22" w:qFormat="1"/>
+    <w:lsdException w:name="Emphasis" w:uiPriority="20" w:qFormat="1"/>
+    <w:lsdException w:name="Document Map" w:semiHidden="1" w:unhideWhenUsed="1"/>
+    <w:lsdException w:name="Plain Text" w:semiHidden="1" w:unhideWhenUsed="1"/>
+    <w:lsdException w:name="E-mail Signature" w:semiHidden="1" w:unhideWhenUsed="1"/>
+    <w:lsdException w:name="HTML Top of Form" w:semiHidden="1" w:unhideWhenUsed="1"/>
+    <w:lsdException w:name="HTML Bottom of Form" w:semiHidden="1" w:unhideWhenUsed="1"/>
+    <w:lsdException w:name="Normal (Web)" w:semiHidden="1" w:unhideWhenUsed="1"/>
+    <w:lsdException w:name="HTML Acronym" w:semiHidden="1" w:unhideWhenUsed="1"/>
+    <w:lsdException w:name="HTML Address" w:semiHidden="1" w:unhideWhenUsed="1"/>
+    <w:lsdException w:name="HTML Cite" w:semiHidden="1" w:unhideWhenUsed="1"/>
+    <w:lsdException w:name="HTML Code" w:semiHidden="1" w:unhideWhenUsed="1"/>
+    <w:lsdException w:name="HTML Definition" w:semiHidden="1" w:unhideWhenUsed="1"/>
+    <w:lsdException w:name="HTML Keyboard" w:semiHidden="1" w:unhideWhenUsed="1"/>
+    <w:lsdException w:name="HTML Preformatted" w:semiHidden="1" w:unhideWhenUsed="1"/>
+    <w:lsdException w:name="HTML Sample" w:semiHidden="1" w:unhideWhenUsed="1"/>
+    <w:lsdException w:name="HTML Typewriter" w:semiHidden="1" w:unhideWhenUsed="1"/>
+    <w:lsdException w:name="HTML Variable" w:semiHidden="1" w:unhideWhenUsed="1"/>
+    <w:lsdException w:name="Normal Table" w:semiHidden="1" w:unhideWhenUsed="1"/>
+    <w:lsdException w:name="annotation subject" w:semiHidden="1" w:unhideWhenUsed="1"/>
+    <w:lsdException w:name="No List" w:semiHidden="1" w:unhideWhenUsed="1"/>
+    <w:lsdException w:name="Outline List 1" w:semiHidden="1" w:unhideWhenUsed="1"/>
+    <w:lsdException w:name="Outline List 2" w:semiHidden="1" w:unhideWhenUsed="1"/>
+    <w:lsdException w:name="Outline List 3" w:semiHidden="1" w:unhideWhenUsed="1"/>
+    <w:lsdException w:name="Table Simple 1" w:semiHidden="1" w:unhideWhenUsed="1"/>
+    <w:lsdException w:name="Table Simple 2" w:semiHidden="1" w:unhideWhenUsed="1"/>
+    <w:lsdException w:name="Table Simple 3" w:semiHidden="1" w:unhideWhenUsed="1"/>
+    <w:lsdException w:name="Table Classic 1" w:semiHidden="1" w:unhideWhenUsed="1"/>
+    <w:lsdException w:name="Table Classic 2" w:semiHidden="1" w:unhideWhenUsed="1"/>
+    <w:lsdException w:name="Table Classic 3" w:semiHidden="1" w:unhideWhenUsed="1"/>
+    <w:lsdException w:name="Table Classic 4" w:semiHidden="1" w:unhideWhenUsed="1"/>
+    <w:lsdException w:name="Table Colorful 1" w:semiHidden="1" w:unhideWhenUsed="1"/>
+    <w:lsdException w:name="Table Colorful 2" w:semiHidden="1" w:unhideWhenUsed="1"/>
+    <w:lsdException w:name="Table Colorful 3" w:semiHidden="1" w:unhideWhenUsed="1"/>
+    <w:lsdException w:name="Table Columns 1" w:semiHidden="1" w:unhideWhenUsed="1"/>
+    <w:lsdException w:name="Table Columns 2" w:semiHidden="1" w:unhideWhenUsed="1"/>
+    <w:lsdException w:name="Table Columns 3" w:semiHidden="1" w:unhideWhenUsed="1"/>
+    <w:lsdException w:name="Table Columns 4" w:semiHidden="1" w:unhideWhenUsed="1"/>
+    <w:lsdException w:name="Table Columns 5" w:semiHidden="1" w:unhideWhenUsed="1"/>
+    <w:lsdException w:name="Table Grid 1" w:semiHidden="1" w:unhideWhenUsed="1"/>
+    <w:lsdException w:name="Table Grid 2" w:semiHidden="1" w:unhideWhenUsed="1"/>
+    <w:lsdException w:name="Table Grid 3" w:semiHidden="1" w:unhideWhenUsed="1"/>
+    <w:lsdException w:name="Table Grid 4" w:semiHidden="1" w:unhideWhenUsed="1"/>
+    <w:lsdException w:name="Table Grid 5" w:semiHidden="1" w:unhideWhenUsed="1"/>
+    <w:lsdException w:name="Table Grid 6" w:semiHidden="1" w:unhideWhenUsed="1"/>
+    <w:lsdException w:name="Table Grid 7" w:semiHidden="1" w:unhideWhenUsed="1"/>
+    <w:lsdException w:name="Table Grid 8" w:semiHidden="1" w:unhideWhenUsed="1"/>
+    <w:lsdException w:name="Table List 1" w:semiHidden="1" w:unhideWhenUsed="1"/>
+    <w:lsdException w:name="Table List 2" w:semiHidden="1" w:unhideWhenUsed="1"/>
+    <w:lsdException w:name="Table List 3" w:semiHidden="1" w:unhideWhenUsed="1"/>
+    <w:lsdException w:name="Table List 4" w:semiHidden="1" w:unhideWhenUsed="1"/>
+    <w:lsdException w:name="Table List 5" w:semiHidden="1" w:unhideWhenUsed="1"/>
+    <w:lsdException w:name="Table List 6" w:semiHidden="1" w:unhideWhenUsed="1"/>
+    <w:lsdException w:name="Table List 7" w:semiHidden="1" w:unhideWhenUsed="1"/>
+    <w:lsdException w:name="Table List 8" w:semiHidden="1" w:unhideWhenUsed="1"/>
+    <w:lsdException w:name="Table 3D effects 1" w:semiHidden="1" w:unhideWhenUsed="1"/>
+    <w:lsdException w:name="Table 3D effects 2" w:semiHidden="1" w:unhideWhenUsed="1"/>
+    <w:lsdException w:name="Table 3D effects 3" w:semiHidden="1" w:unhideWhenUsed="1"/>
+    <w:lsdException w:name="Table Contemporary" w:semiHidden="1" w:unhideWhenUsed="1"/>
+    <w:lsdException w:name="Table Elegant" w:semiHidden="1" w:unhideWhenUsed="1"/>
+    <w:lsdException w:name="Table Professional" w:semiHidden="1" w:unhideWhenUsed="1"/>
+    <w:lsdException w:name="Table Subtle 1" w:semiHidden="1" w:unhideWhenUsed="1"/>
+    <w:lsdException w:name="Table Subtle 2" w:semiHidden="1" w:unhideWhenUsed="1"/>
+    <w:lsdException w:name="Table Web 1" w:semiHidden="1" w:unhideWhenUsed="1"/>
+    <w:lsdException w:name="Table Web 2" w:semiHidden="1" w:unhideWhenUsed="1"/>
+    <w:lsdException w:name="Table Web 3" w:semiHidden="1" w:unhideWhenUsed="1"/>
+    <w:lsdException w:name="Balloon Text" w:semiHidden="1" w:unhideWhenUsed="1"/>
+    <w:lsdException w:name="Table Grid" w:semiHidden="1" w:uiPriority="59" w:unhideWhenUsed="1"/>
+    <w:lsdException w:name="Table Theme" w:semiHidden="1" w:unhideWhenUsed="1"/>
+    <w:lsdException w:name="Placeholder Text" w:semiHidden="1" w:unhideWhenUsed="1"/>
+    <w:lsdException w:name="No Spacing" w:semiHidden="1" w:unhideWhenUsed="1"/>
+    <w:lsdException w:name="Light Shading" w:uiPriority="60"/>
+    <w:lsdException w:name="Light List" w:uiPriority="61"/>
+    <w:lsdException w:name="Light Grid" w:uiPriority="62"/>
+    <w:lsdException w:name="Medium Shading 1" w:uiPriority="63"/>
+    <w:lsdException w:name="Medium Shading 2" w:uiPriority="64"/>
+    <w:lsdException w:name="Medium List 1" w:uiPriority="65"/>
+    <w:lsdException w:name="Medium List 2" w:uiPriority="66"/>
+    <w:lsdException w:name="Medium Grid 1" w:uiPriority="67"/>
+    <w:lsdException w:name="Medium Grid 2" w:uiPriority="68"/>
+    <w:lsdException w:name="Medium Grid 3" w:uiPriority="69"/>
+    <w:lsdException w:name="Dark List" w:uiPriority="70"/>
+    <w:lsdException w:name="Colorful Shading" w:uiPriority="71"/>
+    <w:lsdException w:name="Colorful List" w:uiPriority="72"/>
+    <w:lsdException w:name="Colorful Grid" w:uiPriority="73"/>
+    <w:lsdException w:name="Light Shading Accent 1" w:uiPriority="60"/>
+    <w:lsdException w:name="Light List Accent 1" w:uiPriority="61"/>
+    <w:lsdException w:name="Light Grid Accent 1" w:uiPriority="62"/>
+    <w:lsdException w:name="Medium Shading 1 Accent 1" w:uiPriority="63"/>
+    <w:lsdException w:name="Medium Shading 2 Accent 1" w:uiPriority="64"/>
+    <w:lsdException w:name="Medium List 1 Accent 1" w:uiPriority="65"/>
+    <w:lsdException w:name="Revision" w:semiHidden="1"/>
+    <w:lsdException w:name="Medium List 2 Accent 1" w:uiPriority="66"/>
+    <w:lsdException w:name="Medium Grid 1 Accent 1" w:uiPriority="67"/>
+    <w:lsdException w:name="Medium Grid 2 Accent 1" w:uiPriority="68"/>
+    <w:lsdException w:name="Medium Grid 3 Accent 1" w:uiPriority="69"/>
+    <w:lsdException w:name="Dark List Accent 1" w:uiPriority="70"/>
+    <w:lsdException w:name="Colorful Shading Accent 1" w:uiPriority="71"/>
+    <w:lsdException w:name="Colorful List Accent 1" w:uiPriority="72"/>
+    <w:lsdException w:name="Colorful Grid Accent 1" w:uiPriority="73"/>
+    <w:lsdException w:name="Light Shading Accent 2" w:uiPriority="60"/>
+    <w:lsdException w:name="Light List Accent 2" w:uiPriority="61"/>
+    <w:lsdException w:name="Light Grid Accent 2" w:uiPriority="62"/>
+    <w:lsdException w:name="Medium Shading 1 Accent 2" w:uiPriority="63"/>
+    <w:lsdException w:name="Medium Shading 2 Accent 2" w:uiPriority="64"/>
+    <w:lsdException w:name="Medium List 1 Accent 2" w:uiPriority="65"/>
+    <w:lsdException w:name="Medium List 2 Accent 2" w:uiPriority="66"/>
+    <w:lsdException w:name="Medium Grid 1 Accent 2" w:uiPriority="67"/>
+    <w:lsdException w:name="Medium Grid 2 Accent 2" w:uiPriority="68"/>
+    <w:lsdException w:name="Medium Grid 3 Accent 2" w:uiPriority="69"/>
+    <w:lsdException w:name="Dark List Accent 2" w:uiPriority="70"/>
+    <w:lsdException w:name="Colorful Shading Accent 2" w:uiPriority="71"/>
+    <w:lsdException w:name="Colorful List Accent 2" w:uiPriority="72"/>
+    <w:lsdException w:name="Colorful Grid Accent 2" w:uiPriority="73"/>
+    <w:lsdException w:name="Light Shading Accent 3" w:uiPriority="60"/>
+    <w:lsdException w:name="Light List Accent 3" w:uiPriority="61"/>
+    <w:lsdException w:name="Light Grid Accent 3" w:uiPriority="62"/>
+    <w:lsdException w:name="Medium Shading 1 Accent 3" w:uiPriority="63"/>
+    <w:lsdException w:name="Medium Shading 2 Accent 3" w:uiPriority="64"/>
+    <w:lsdException w:name="Medium List 1 Accent 3" w:uiPriority="65"/>
+    <w:lsdException w:name="Medium List 2 Accent 3" w:uiPriority="66"/>
+    <w:lsdException w:name="Medium Grid 1 Accent 3" w:uiPriority="67"/>
+    <w:lsdException w:name="Medium Grid 2 Accent 3" w:uiPriority="68"/>
+    <w:lsdException w:name="Medium Grid 3 Accent 3" w:uiPriority="69"/>
+    <w:lsdException w:name="Dark List Accent 3" w:uiPriority="70"/>
+    <w:lsdException w:name="Colorful Shading Accent 3" w:uiPriority="71"/>
+    <w:lsdException w:name="Colorful List Accent 3" w:uiPriority="72"/>
+    <w:lsdException w:name="Colorful Grid Accent 3" w:uiPriority="73"/>
+    <w:lsdException w:name="Light Shading Accent 4" w:uiPriority="60"/>
+    <w:lsdException w:name="Light List Accent 4" w:uiPriority="61"/>
+    <w:lsdException w:name="Light Grid Accent 4" w:uiPriority="62"/>
+    <w:lsdException w:name="Medium Shading 1 Accent 4" w:uiPriority="63"/>
+    <w:lsdException w:name="Medium Shading 2 Accent 4" w:uiPriority="64"/>
+    <w:lsdException w:name="Medium List 1 Accent 4" w:uiPriority="65"/>
+    <w:lsdException w:name="Medium List 2 Accent 4" w:uiPriority="66"/>
+    <w:lsdException w:name="Medium Grid 1 Accent 4" w:uiPriority="67"/>
+    <w:lsdException w:name="Medium Grid 2 Accent 4" w:uiPriority="68"/>
+    <w:lsdException w:name="Medium Grid 3 Accent 4" w:uiPriority="69"/>
+    <w:lsdException w:name="Dark List Accent 4" w:uiPriority="70"/>
+    <w:lsdException w:name="Colorful Shading Accent 4" w:uiPriority="71"/>
+    <w:lsdException w:name="Colorful List Accent 4" w:uiPriority="72"/>
+    <w:lsdException w:name="Colorful Grid Accent 4" w:uiPriority="73"/>
+    <w:lsdException w:name="Light Shading Accent 5" w:uiPriority="60"/>
+    <w:lsdException w:name="Light List Accent 5" w:uiPriority="61"/>
+    <w:lsdException w:name="Light Grid Accent 5" w:uiPriority="62"/>
+    <w:lsdException w:name="Medium Shading 1 Accent 5" w:uiPriority="63"/>
+    <w:lsdException w:name="Medium Shading 2 Accent 5" w:uiPriority="64"/>
+    <w:lsdException w:name="Medium List 1 Accent 5" w:uiPriority="65"/>
+    <w:lsdException w:name="Medium List 2 Accent 5" w:uiPriority="66"/>
+    <w:lsdException w:name="Medium Grid 1 Accent 5" w:uiPriority="67"/>
+    <w:lsdException w:name="Medium Grid 2 Accent 5" w:uiPriority="68"/>
+    <w:lsdException w:name="Medium Grid 3 Accent 5" w:uiPriority="69"/>
+    <w:lsdException w:name="Dark List Accent 5" w:uiPriority="70"/>
+    <w:lsdException w:name="Colorful Shading Accent 5" w:uiPriority="71"/>
+    <w:lsdException w:name="Colorful List Accent 5" w:uiPriority="72"/>
+    <w:lsdException w:name="Colorful Grid Accent 5" w:uiPriority="73"/>
+    <w:lsdException w:name="Light Shading Accent 6" w:uiPriority="60"/>
+    <w:lsdException w:name="Light List Accent 6" w:uiPriority="61"/>
+    <w:lsdException w:name="Light Grid Accent 6" w:uiPriority="62"/>
+    <w:lsdException w:name="Medium Shading 1 Accent 6" w:uiPriority="63"/>
+    <w:lsdException w:name="Medium Shading 2 Accent 6" w:uiPriority="64"/>
+    <w:lsdException w:name="Medium List 1 Accent 6" w:uiPriority="65"/>
+    <w:lsdException w:name="Medium List 2 Accent 6" w:uiPriority="66"/>
+    <w:lsdException w:name="Medium Grid 1 Accent 6" w:uiPriority="67"/>
+    <w:lsdException w:name="Medium Grid 2 Accent 6" w:uiPriority="68"/>
+    <w:lsdException w:name="Medium Grid 3 Accent 6" w:uiPriority="69"/>
+    <w:lsdException w:name="Dark List Accent 6" w:uiPriority="70"/>
+    <w:lsdException w:name="Colorful Shading Accent 6" w:uiPriority="71"/>
+    <w:lsdException w:name="Colorful List Accent 6" w:uiPriority="72"/>
+    <w:lsdException w:name="Colorful Grid Accent 6" w:uiPriority="73"/>
+    <w:lsdException w:name="Subtle Emphasis" w:uiPriority="19" w:qFormat="1"/>
+    <w:lsdException w:name="Intense Emphasis" w:uiPriority="21" w:qFormat="1"/>
+    <w:lsdException w:name="Subtle Reference" w:uiPriority="31" w:qFormat="1"/>
+    <w:lsdException w:name="Intense Reference" w:uiPriority="32" w:qFormat="1"/>
+    <w:lsdException w:name="Book Title" w:uiPriority="33" w:qFormat="1"/>
+    <w:lsdException w:name="Bibliography" w:semiHidden="1" w:uiPriority="37" w:unhideWhenUsed="1"/>
+    <w:lsdException w:name="TOC Heading" w:semiHidden="1" w:uiPriority="39" w:unhideWhenUsed="1" w:qFormat="1"/>
+    <w:lsdException w:name="Plain Table 1" w:uiPriority="41"/>
+    <w:lsdException w:name="Plain Table 2" w:uiPriority="42"/>
+    <w:lsdException w:name="Plain Table 3" w:uiPriority="43"/>
+    <w:lsdException w:name="Plain Table 4" w:uiPriority="44"/>
+    <w:lsdException w:name="Plain Table 5" w:uiPriority="45"/>
+    <w:lsdException w:name="Grid Table Light" w:uiPriority="40"/>
+    <w:lsdException w:name="Grid Table 1 Light" w:uiPriority="46"/>
+    <w:lsdException w:name="Grid Table 2" w:uiPriority="47"/>
+    <w:lsdException w:name="Grid Table 3" w:uiPriority="48"/>
+    <w:lsdException w:name="Grid Table 4" w:uiPriority="49"/>
+    <w:lsdException w:name="Grid Table 5 Dark" w:uiPriority="50"/>
+    <w:lsdException w:name="Grid Table 6 Colorful" w:uiPriority="51"/>
+    <w:lsdException w:name="Grid Table 7 Colorful" w:uiPriority="52"/>
+    <w:lsdException w:name="Grid Table 1 Light Accent 1" w:uiPriority="46"/>
+    <w:lsdException w:name="Grid Table 2 Accent 1" w:uiPriority="47"/>
+    <w:lsdException w:name="Grid Table 3 Accent 1" w:uiPriority="48"/>
+    <w:lsdException w:name="Grid Table 4 Accent 1" w:uiPriority="49"/>
+    <w:lsdException w:name="Grid Table 5 Dark Accent 1" w:uiPriority="50"/>
+    <w:lsdException w:name="Grid Table 6 Colorful Accent 1" w:uiPriority="51"/>
+    <w:lsdException w:name="Grid Table 7 Colorful Accent 1" w:uiPriority="52"/>
+    <w:lsdException w:name="Grid Table 1 Light Accent 2" w:uiPriority="46"/>
+    <w:lsdException w:name="Grid Table 2 Accent 2" w:uiPriority="47"/>
+    <w:lsdException w:name="Grid Table 3 Accent 2" w:uiPriority="48"/>
+    <w:lsdException w:name="Grid Table 4 Accent 2" w:uiPriority="49"/>
+    <w:lsdException w:name="Grid Table 5 Dark Accent 2" w:uiPriority="50"/>
+    <w:lsdException w:name="Grid Table 6 Colorful Accent 2" w:uiPriority="51"/>
+    <w:lsdException w:name="Grid Table 7 Colorful Accent 2" w:uiPriority="52"/>
+    <w:lsdException w:name="Grid Table 1 Light Accent 3" w:uiPriority="46"/>
+    <w:lsdException w:name="Grid Table 2 Accent 3" w:uiPriority="47"/>
+    <w:lsdException w:name="Grid Table 3 Accent 3" w:uiPriority="48"/>
+    <w:lsdException w:name="Grid Table 4 Accent 3" w:uiPriority="49"/>
+    <w:lsdException w:name="Grid Table 5 Dark Accent 3" w:uiPriority="50"/>
+    <w:lsdException w:name="Grid Table 6 Colorful Accent 3" w:uiPriority="51"/>
+    <w:lsdException w:name="Grid Table 7 Colorful Accent 3" w:uiPriority="52"/>
+    <w:lsdException w:name="Grid Table 1 Light Accent 4" w:uiPriority="46"/>
+    <w:lsdException w:name="Grid Table 2 Accent 4" w:uiPriority="47"/>
+    <w:lsdException w:name="Grid Table 3 Accent 4" w:uiPriority="48"/>
+    <w:lsdException w:name="Grid Table 4 Accent 4" w:uiPriority="49"/>
+    <w:lsdException w:name="Grid Table 5 Dark Accent 4" w:uiPriority="50"/>
+    <w:lsdException w:name="Grid Table 6 Colorful Accent 4" w:uiPriority="51"/>
+    <w:lsdException w:name="Grid Table 7 Colorful Accent 4" w:uiPriority="52"/>
+    <w:lsdException w:name="Grid Table 1 Light Accent 5" w:uiPriority="46"/>
+    <w:lsdException w:name="Grid Table 2 Accent 5" w:uiPriority="47"/>
+    <w:lsdException w:name="Grid Table 3 Accent 5" w:uiPriority="48"/>
+    <w:lsdException w:name="Grid Table 4 Accent 5" w:uiPriority="49"/>
+    <w:lsdException w:name="Grid Table 5 Dark Accent 5" w:uiPriority="50"/>
+    <w:lsdException w:name="Grid Table 6 Colorful Accent 5" w:uiPriority="51"/>
+    <w:lsdException w:name="Grid Table 7 Colorful Accent 5" w:uiPriority="52"/>
+    <w:lsdException w:name="Grid Table 1 Light Accent 6" w:uiPriority="46"/>
+    <w:lsdException w:name="Grid Table 2 Accent 6" w:uiPriority="47"/>
+    <w:lsdException w:name="Grid Table 3 Accent 6" w:uiPriority="48"/>
+    <w:lsdException w:name="Grid Table 4 Accent 6" w:uiPriority="49"/>
+    <w:lsdException w:name="Grid Table 5 Dark Accent 6" w:uiPriority="50"/>
+    <w:lsdException w:name="Grid Table 6 Colorful Accent 6" w:uiPriority="51"/>
+    <w:lsdException w:name="Grid Table 7 Colorful Accent 6" w:uiPriority="52"/>
+    <w:lsdException w:name="List Table 1 Light" w:uiPriority="46"/>
+    <w:lsdException w:name="List Table 2" w:uiPriority="47"/>
+    <w:lsdException w:name="List Table 3" w:uiPriority="48"/>
+    <w:lsdException w:name="List Table 4" w:uiPriority="49"/>
+    <w:lsdException w:name="List Table 5 Dark" w:uiPriority="50"/>
+    <w:lsdException w:name="List Table 6 Colorful" w:uiPriority="51"/>
+    <w:lsdException w:name="List Table 7 Colorful" w:uiPriority="52"/>
+    <w:lsdException w:name="List Table 1 Light Accent 1" w:uiPriority="46"/>
+    <w:lsdException w:name="List Table 2 Accent 1" w:uiPriority="47"/>
+    <w:lsdException w:name="List Table 3 Accent 1" w:uiPriority="48"/>
+    <w:lsdException w:name="List Table 4 Accent 1" w:uiPriority="49"/>
+    <w:lsdException w:name="List Table 5 Dark Accent 1" w:uiPriority="50"/>
+    <w:lsdException w:name="List Table 6 Colorful Accent 1" w:uiPriority="51"/>
+    <w:lsdException w:name="List Table 7 Colorful Accent 1" w:uiPriority="52"/>
+    <w:lsdException w:name="List Table 1 Light Accent 2" w:uiPriority="46"/>
+    <w:lsdException w:name="List Table 2 Accent 2" w:uiPriority="47"/>
+    <w:lsdException w:name="List Table 3 Accent 2" w:uiPriority="48"/>
+    <w:lsdException w:name="List Table 4 Accent 2" w:uiPriority="49"/>
+    <w:lsdException w:name="List Table 5 Dark Accent 2" w:uiPriority="50"/>
+    <w:lsdException w:name="List Table 6 Colorful Accent 2" w:uiPriority="51"/>
+    <w:lsdException w:name="List Table 7 Colorful Accent 2" w:uiPriority="52"/>
+    <w:lsdException w:name="List Table 1 Light Accent 3" w:uiPriority="46"/>
+    <w:lsdException w:name="List Table 2 Accent 3" w:uiPriority="47"/>
+    <w:lsdException w:name="List Table 3 Accent 3" w:uiPriority="48"/>
+    <w:lsdException w:name="List Table 4 Accent 3" w:uiPriority="49"/>
+    <w:lsdException w:name="List Table 5 Dark Accent 3" w:uiPriority="50"/>
+    <w:lsdException w:name="List Table 6 Colorful Accent 3" w:uiPriority="51"/>
+    <w:lsdException w:name="List Table 7 Colorful Accent 3" w:uiPriority="52"/>
+    <w:lsdException w:name="List Table 1 Light Accent 4" w:uiPriority="46"/>
+    <w:lsdException w:name="List Table 2 Accent 4" w:uiPriority="47"/>
+    <w:lsdException w:name="List Table 3 Accent 4" w:uiPriority="48"/>
+    <w:lsdException w:name="List Table 4 Accent 4" w:uiPriority="49"/>
+    <w:lsdException w:name="List Table 5 Dark Accent 4" w:uiPriority="50"/>
+    <w:lsdException w:name="List Table 6 Colorful Accent 4" w:uiPriority="51"/>
+    <w:lsdException w:name="List Table 7 Colorful Accent 4" w:uiPriority="52"/>
+    <w:lsdException w:name="List Table 1 Light Accent 5" w:uiPriority="46"/>
+    <w:lsdException w:name="List Table 2 Accent 5" w:uiPriority="47"/>
+    <w:lsdException w:name="List Table 3 Accent 5" w:uiPriority="48"/>
+    <w:lsdException w:name="List Table 4 Accent 5" w:uiPriority="49"/>
+    <w:lsdException w:name="List Table 5 Dark Accent 5" w:uiPriority="50"/>
+    <w:lsdException w:name="List Table 6 Colorful Accent 5" w:uiPriority="51"/>
+    <w:lsdException w:name="List Table 7 Colorful Accent 5" w:uiPriority="52"/>
+    <w:lsdException w:name="List Table 1 Light Accent 6" w:uiPriority="46"/>
+    <w:lsdException w:name="List Table 2 Accent 6" w:uiPriority="47"/>
+    <w:lsdException w:name="List Table 3 Accent 6" w:uiPriority="48"/>
+    <w:lsdException w:name="List Table 4 Accent 6" w:uiPriority="49"/>
+    <w:lsdException w:name="List Table 5 Dark Accent 6" w:uiPriority="50"/>
+    <w:lsdException w:name="List Table 6 Colorful Accent 6" w:uiPriority="51"/>
+    <w:lsdException w:name="List Table 7 Colorful Accent 6" w:uiPriority="52"/>
+    <w:lsdException w:name="Mention" w:semiHidden="1" w:unhideWhenUsed="1"/>
+    <w:lsdException w:name="Smart Hyperlink" w:semiHidden="1" w:unhideWhenUsed="1"/>
+    <w:lsdException w:name="Hashtag" w:semiHidden="1" w:unhideWhenUsed="1"/>
+    <w:lsdException w:name="Unresolved Mention" w:semiHidden="1" w:unhideWhenUsed="1"/>
   </w:latentStyles>
   <w:style w:type="paragraph" w:default="1" w:styleId="Normal">
     <w:name w:val="Normal"/>
@@ -4931,10 +4484,22 @@
 </s:customData>
 </file>
 
+<file path=customXml/item2.xml><?xml version="1.0" encoding="utf-8"?>
+<b:Sources xmlns:b="http://schemas.openxmlformats.org/officeDocument/2006/bibliography" xmlns="http://schemas.openxmlformats.org/officeDocument/2006/bibliography" SelectedStyle="\APASixthEditionOfficeOnline.xsl" StyleName="APA" Version="6"/>
+</file>
+
 <file path=customXml/itemProps1.xml><?xml version="1.0" encoding="utf-8"?>
 <ds:datastoreItem xmlns:ds="http://schemas.openxmlformats.org/officeDocument/2006/customXml" ds:itemID="{B1977F7D-205B-4081-913C-38D41E755F92}">
   <ds:schemaRefs>
     <ds:schemaRef ds:uri="http://www.wps.cn/officeDocument/2013/wpsCustomData"/>
   </ds:schemaRefs>
 </ds:datastoreItem>
+</file>
+
+<file path=customXml/itemProps2.xml><?xml version="1.0" encoding="utf-8"?>
+<ds:datastoreItem xmlns:ds="http://schemas.openxmlformats.org/officeDocument/2006/customXml" ds:itemID="{41E7C3A5-E820-446C-8977-391EB8CAD87D}">
+  <ds:schemaRefs>
+    <ds:schemaRef ds:uri="http://schemas.openxmlformats.org/officeDocument/2006/bibliography"/>
+  </ds:schemaRefs>
+</ds:datastoreItem>
 </file>
</xml_diff>

<commit_message>
phân công chương 5,6
</commit_message>
<xml_diff>
--- a/ThongTin.docx
+++ b/ThongTin.docx
@@ -49,6 +49,7 @@
     <w:p>
       <w:pPr>
         <w:spacing w:after="0" w:line="360" w:lineRule="auto"/>
+        <w:ind w:left="-540"/>
         <w:jc w:val="center"/>
         <w:rPr>
           <w:rFonts w:ascii="Arial" w:eastAsia="MS Mincho" w:hAnsi="Arial" w:cs="Arial"/>
@@ -602,25 +603,45 @@
         <w:tc>
           <w:tcPr>
             <w:tcW w:w="2750" w:type="dxa"/>
+            <w:vMerge w:val="restart"/>
             <w:tcBorders>
               <w:top w:val="single" w:sz="4" w:space="0" w:color="auto"/>
               <w:left w:val="single" w:sz="4" w:space="0" w:color="auto"/>
-              <w:bottom w:val="single" w:sz="4" w:space="0" w:color="auto"/>
-              <w:right w:val="single" w:sz="4" w:space="0" w:color="auto"/>
-            </w:tcBorders>
-          </w:tcPr>
-          <w:p>
-            <w:pPr>
-              <w:spacing w:after="0" w:line="240" w:lineRule="auto"/>
-              <w:jc w:val="both"/>
-              <w:rPr>
-                <w:rFonts w:ascii="Arial" w:eastAsia="MS Mincho" w:hAnsi="Arial" w:cs="Arial"/>
-                <w:color w:val="000000"/>
-                <w:sz w:val="20"/>
-                <w:szCs w:val="20"/>
-                <w:lang w:eastAsia="ja-JP"/>
-              </w:rPr>
-            </w:pPr>
+              <w:right w:val="single" w:sz="4" w:space="0" w:color="auto"/>
+            </w:tcBorders>
+          </w:tcPr>
+          <w:p>
+            <w:pPr>
+              <w:spacing w:after="0" w:line="240" w:lineRule="auto"/>
+              <w:jc w:val="center"/>
+              <w:rPr>
+                <w:rFonts w:ascii="Arial" w:eastAsia="MS Mincho" w:hAnsi="Arial" w:cs="Arial"/>
+                <w:color w:val="000000"/>
+                <w:sz w:val="20"/>
+                <w:szCs w:val="20"/>
+                <w:lang w:eastAsia="ja-JP"/>
+              </w:rPr>
+            </w:pPr>
+            <w:r>
+              <w:rPr>
+                <w:rFonts w:ascii="Arial" w:eastAsia="MS Mincho" w:hAnsi="Arial" w:cs="Arial"/>
+                <w:color w:val="000000"/>
+                <w:sz w:val="20"/>
+                <w:szCs w:val="20"/>
+                <w:lang w:eastAsia="ja-JP"/>
+              </w:rPr>
+              <w:t xml:space="preserve">Bài </w:t>
+            </w:r>
+            <w:r>
+              <w:rPr>
+                <w:rFonts w:ascii="Arial" w:eastAsia="MS Mincho" w:hAnsi="Arial" w:cs="Arial"/>
+                <w:color w:val="000000"/>
+                <w:sz w:val="20"/>
+                <w:szCs w:val="20"/>
+                <w:lang w:eastAsia="ja-JP"/>
+              </w:rPr>
+              <w:t>6</w:t>
+            </w:r>
           </w:p>
         </w:tc>
       </w:tr>
@@ -839,8 +860,8 @@
         <w:tc>
           <w:tcPr>
             <w:tcW w:w="2750" w:type="dxa"/>
-            <w:tcBorders>
-              <w:top w:val="single" w:sz="4" w:space="0" w:color="auto"/>
+            <w:vMerge/>
+            <w:tcBorders>
               <w:left w:val="single" w:sz="4" w:space="0" w:color="auto"/>
               <w:bottom w:val="single" w:sz="4" w:space="0" w:color="auto"/>
               <w:right w:val="single" w:sz="4" w:space="0" w:color="auto"/>
@@ -849,7 +870,7 @@
           <w:p>
             <w:pPr>
               <w:spacing w:after="0" w:line="240" w:lineRule="auto"/>
-              <w:jc w:val="both"/>
+              <w:jc w:val="center"/>
               <w:rPr>
                 <w:rFonts w:ascii="Arial" w:eastAsia="MS Mincho" w:hAnsi="Arial" w:cs="Arial"/>
                 <w:color w:val="000000"/>
@@ -1070,44 +1091,52 @@
                 <w:szCs w:val="20"/>
                 <w:lang w:eastAsia="ja-JP"/>
               </w:rPr>
-              <w:t>Bài 2.</w:t>
-            </w:r>
-            <w:r>
-              <w:rPr>
-                <w:rFonts w:ascii="Arial" w:eastAsia="MS Mincho" w:hAnsi="Arial" w:cs="Arial"/>
-                <w:color w:val="000000"/>
-                <w:sz w:val="20"/>
-                <w:szCs w:val="20"/>
-                <w:lang w:eastAsia="ja-JP"/>
-              </w:rPr>
-              <w:t>5</w:t>
-            </w:r>
-            <w:bookmarkStart w:id="0" w:name="_GoBack"/>
-            <w:bookmarkEnd w:id="0"/>
+              <w:t>Bài 2.5</w:t>
+            </w:r>
           </w:p>
         </w:tc>
         <w:tc>
           <w:tcPr>
             <w:tcW w:w="2750" w:type="dxa"/>
+            <w:vMerge w:val="restart"/>
             <w:tcBorders>
               <w:top w:val="single" w:sz="4" w:space="0" w:color="auto"/>
               <w:left w:val="single" w:sz="4" w:space="0" w:color="auto"/>
-              <w:bottom w:val="single" w:sz="4" w:space="0" w:color="auto"/>
-              <w:right w:val="single" w:sz="4" w:space="0" w:color="auto"/>
-            </w:tcBorders>
-          </w:tcPr>
-          <w:p>
-            <w:pPr>
-              <w:spacing w:after="0" w:line="240" w:lineRule="auto"/>
-              <w:jc w:val="both"/>
-              <w:rPr>
-                <w:rFonts w:ascii="Arial" w:eastAsia="MS Mincho" w:hAnsi="Arial" w:cs="Arial"/>
-                <w:color w:val="000000"/>
-                <w:sz w:val="20"/>
-                <w:szCs w:val="20"/>
-                <w:lang w:eastAsia="ja-JP"/>
-              </w:rPr>
-            </w:pPr>
+              <w:right w:val="single" w:sz="4" w:space="0" w:color="auto"/>
+            </w:tcBorders>
+          </w:tcPr>
+          <w:p>
+            <w:pPr>
+              <w:spacing w:after="0" w:line="240" w:lineRule="auto"/>
+              <w:jc w:val="center"/>
+              <w:rPr>
+                <w:rFonts w:ascii="Arial" w:eastAsia="MS Mincho" w:hAnsi="Arial" w:cs="Arial"/>
+                <w:color w:val="000000"/>
+                <w:sz w:val="20"/>
+                <w:szCs w:val="20"/>
+                <w:lang w:eastAsia="ja-JP"/>
+              </w:rPr>
+            </w:pPr>
+            <w:r>
+              <w:rPr>
+                <w:rFonts w:ascii="Arial" w:eastAsia="MS Mincho" w:hAnsi="Arial" w:cs="Arial"/>
+                <w:color w:val="000000"/>
+                <w:sz w:val="20"/>
+                <w:szCs w:val="20"/>
+                <w:lang w:eastAsia="ja-JP"/>
+              </w:rPr>
+              <w:t xml:space="preserve">Bài </w:t>
+            </w:r>
+            <w:r>
+              <w:rPr>
+                <w:rFonts w:ascii="Arial" w:eastAsia="MS Mincho" w:hAnsi="Arial" w:cs="Arial"/>
+                <w:color w:val="000000"/>
+                <w:sz w:val="20"/>
+                <w:szCs w:val="20"/>
+                <w:lang w:eastAsia="ja-JP"/>
+              </w:rPr>
+              <w:t>7</w:t>
+            </w:r>
           </w:p>
         </w:tc>
       </w:tr>
@@ -1328,25 +1357,15 @@
                 <w:szCs w:val="20"/>
                 <w:lang w:eastAsia="ja-JP"/>
               </w:rPr>
-              <w:t>Bài 2.</w:t>
-            </w:r>
-            <w:r>
-              <w:rPr>
-                <w:rFonts w:ascii="Arial" w:eastAsia="MS Mincho" w:hAnsi="Arial" w:cs="Arial"/>
-                <w:color w:val="000000"/>
-                <w:sz w:val="20"/>
-                <w:szCs w:val="20"/>
-                <w:lang w:eastAsia="ja-JP"/>
-              </w:rPr>
-              <w:t>6</w:t>
+              <w:t>Bài 2.6</w:t>
             </w:r>
           </w:p>
         </w:tc>
         <w:tc>
           <w:tcPr>
             <w:tcW w:w="2750" w:type="dxa"/>
-            <w:tcBorders>
-              <w:top w:val="single" w:sz="4" w:space="0" w:color="auto"/>
+            <w:vMerge/>
+            <w:tcBorders>
               <w:left w:val="single" w:sz="4" w:space="0" w:color="auto"/>
               <w:bottom w:val="single" w:sz="4" w:space="0" w:color="auto"/>
               <w:right w:val="single" w:sz="4" w:space="0" w:color="auto"/>
@@ -1355,7 +1374,7 @@
           <w:p>
             <w:pPr>
               <w:spacing w:after="0" w:line="240" w:lineRule="auto"/>
-              <w:jc w:val="both"/>
+              <w:jc w:val="center"/>
               <w:rPr>
                 <w:rFonts w:ascii="Arial" w:eastAsia="MS Mincho" w:hAnsi="Arial" w:cs="Arial"/>
                 <w:color w:val="000000"/>
@@ -1570,42 +1589,42 @@
                 <w:szCs w:val="20"/>
                 <w:lang w:eastAsia="ja-JP"/>
               </w:rPr>
-              <w:t>Bài 2.</w:t>
-            </w:r>
-            <w:r>
-              <w:rPr>
-                <w:rFonts w:ascii="Arial" w:eastAsia="MS Mincho" w:hAnsi="Arial" w:cs="Arial"/>
-                <w:color w:val="000000"/>
-                <w:sz w:val="20"/>
-                <w:szCs w:val="20"/>
-                <w:lang w:eastAsia="ja-JP"/>
-              </w:rPr>
-              <w:t>7</w:t>
+              <w:t>Bài 2.7</w:t>
             </w:r>
           </w:p>
         </w:tc>
         <w:tc>
           <w:tcPr>
             <w:tcW w:w="2750" w:type="dxa"/>
+            <w:vMerge w:val="restart"/>
             <w:tcBorders>
               <w:top w:val="single" w:sz="4" w:space="0" w:color="auto"/>
               <w:left w:val="single" w:sz="4" w:space="0" w:color="auto"/>
-              <w:bottom w:val="single" w:sz="4" w:space="0" w:color="auto"/>
-              <w:right w:val="single" w:sz="4" w:space="0" w:color="auto"/>
-            </w:tcBorders>
-          </w:tcPr>
-          <w:p>
-            <w:pPr>
-              <w:spacing w:after="0" w:line="240" w:lineRule="auto"/>
-              <w:jc w:val="both"/>
-              <w:rPr>
-                <w:rFonts w:ascii="Arial" w:eastAsia="MS Mincho" w:hAnsi="Arial" w:cs="Arial"/>
-                <w:color w:val="000000"/>
-                <w:sz w:val="20"/>
-                <w:szCs w:val="20"/>
-                <w:lang w:eastAsia="ja-JP"/>
-              </w:rPr>
-            </w:pPr>
+              <w:right w:val="single" w:sz="4" w:space="0" w:color="auto"/>
+            </w:tcBorders>
+          </w:tcPr>
+          <w:p>
+            <w:pPr>
+              <w:spacing w:after="0" w:line="240" w:lineRule="auto"/>
+              <w:jc w:val="center"/>
+              <w:rPr>
+                <w:rFonts w:ascii="Arial" w:eastAsia="MS Mincho" w:hAnsi="Arial" w:cs="Arial"/>
+                <w:color w:val="000000"/>
+                <w:sz w:val="20"/>
+                <w:szCs w:val="20"/>
+                <w:lang w:eastAsia="ja-JP"/>
+              </w:rPr>
+            </w:pPr>
+            <w:r>
+              <w:rPr>
+                <w:rFonts w:ascii="Arial" w:eastAsia="MS Mincho" w:hAnsi="Arial" w:cs="Arial"/>
+                <w:color w:val="000000"/>
+                <w:sz w:val="20"/>
+                <w:szCs w:val="20"/>
+                <w:lang w:eastAsia="ja-JP"/>
+              </w:rPr>
+              <w:t>Bài 8</w:t>
+            </w:r>
           </w:p>
         </w:tc>
       </w:tr>
@@ -1821,25 +1840,15 @@
                 <w:szCs w:val="20"/>
                 <w:lang w:eastAsia="ja-JP"/>
               </w:rPr>
-              <w:t>Bài 2.</w:t>
-            </w:r>
-            <w:r>
-              <w:rPr>
-                <w:rFonts w:ascii="Arial" w:eastAsia="MS Mincho" w:hAnsi="Arial" w:cs="Arial"/>
-                <w:color w:val="000000"/>
-                <w:sz w:val="20"/>
-                <w:szCs w:val="20"/>
-                <w:lang w:eastAsia="ja-JP"/>
-              </w:rPr>
-              <w:t>8</w:t>
+              <w:t>Bài 2.8</w:t>
             </w:r>
           </w:p>
         </w:tc>
         <w:tc>
           <w:tcPr>
             <w:tcW w:w="2750" w:type="dxa"/>
-            <w:tcBorders>
-              <w:top w:val="single" w:sz="4" w:space="0" w:color="auto"/>
+            <w:vMerge/>
+            <w:tcBorders>
               <w:left w:val="single" w:sz="4" w:space="0" w:color="auto"/>
               <w:bottom w:val="single" w:sz="4" w:space="0" w:color="auto"/>
               <w:right w:val="single" w:sz="4" w:space="0" w:color="auto"/>
@@ -1848,7 +1857,7 @@
           <w:p>
             <w:pPr>
               <w:spacing w:after="0" w:line="240" w:lineRule="auto"/>
-              <w:jc w:val="both"/>
+              <w:jc w:val="center"/>
               <w:rPr>
                 <w:rFonts w:ascii="Arial" w:eastAsia="MS Mincho" w:hAnsi="Arial" w:cs="Arial"/>
                 <w:color w:val="000000"/>
@@ -1873,6 +1882,8 @@
           <w:rFonts w:ascii="Arial" w:hAnsi="Arial" w:cs="Arial"/>
         </w:rPr>
       </w:pPr>
+      <w:bookmarkStart w:id="0" w:name="_GoBack"/>
+      <w:bookmarkEnd w:id="0"/>
       <w:r>
         <w:rPr>
           <w:rFonts w:ascii="Arial" w:hAnsi="Arial" w:cs="Arial"/>
@@ -4097,7 +4108,7 @@
     </w:p>
     <w:sectPr>
       <w:pgSz w:w="16838" w:h="11906" w:orient="landscape"/>
-      <w:pgMar w:top="851" w:right="1440" w:bottom="1440" w:left="1440" w:header="708" w:footer="708" w:gutter="0"/>
+      <w:pgMar w:top="851" w:right="1440" w:bottom="1440" w:left="0" w:header="708" w:footer="708" w:gutter="0"/>
       <w:cols w:space="708"/>
       <w:docGrid w:linePitch="360"/>
     </w:sectPr>
@@ -4850,7 +4861,7 @@
 </file>
 
 <file path=customXml/itemProps2.xml><?xml version="1.0" encoding="utf-8"?>
-<ds:datastoreItem xmlns:ds="http://schemas.openxmlformats.org/officeDocument/2006/customXml" ds:itemID="{BB6EC187-BCCB-4AE8-922D-5CD87CC7E8D4}">
+<ds:datastoreItem xmlns:ds="http://schemas.openxmlformats.org/officeDocument/2006/customXml" ds:itemID="{06565A20-226A-47CB-8C26-60D4EB7F45D4}">
   <ds:schemaRefs>
     <ds:schemaRef ds:uri="http://schemas.openxmlformats.org/officeDocument/2006/bibliography"/>
   </ds:schemaRefs>

</xml_diff>